<commit_message>
updated  "Results of the Analysis of Correlation between Movie Ratings and Movie Revenue" with most recent copy.
</commit_message>
<xml_diff>
--- a/Results of the Analysis of Correlation between Movie Ratings and Movie Revenue.docx
+++ b/Results of the Analysis of Correlation between Movie Ratings and Movie Revenue.docx
@@ -109,13 +109,7 @@
     </w:p>
     <w:p>
       <w:r>
-        <w:t xml:space="preserve">The goal </w:t>
-      </w:r>
-      <w:r>
-        <w:t xml:space="preserve">is </w:t>
-      </w:r>
-      <w:r>
-        <w:t xml:space="preserve">to identify if any statistical significance exists between user ratings and movie revenue. </w:t>
+        <w:t xml:space="preserve">The goal is to identify if any statistical significance exists between user ratings and movie revenue. </w:t>
       </w:r>
     </w:p>
     <w:p>
@@ -125,70 +119,16 @@
     </w:p>
     <w:p>
       <w:r>
-        <w:t>Deliverables include the specific correlation and P value for movie revenue vs. user ratings for each year in the sample</w:t>
-      </w:r>
-      <w:r>
-        <w:t xml:space="preserve"> over the initial sample period, 2006 to 2016</w:t>
-      </w:r>
-      <w:r>
-        <w:t xml:space="preserve">. Deliverables include a scatterplot and two bar charts for each year in the sample. The scatterplot </w:t>
-      </w:r>
-      <w:r>
-        <w:t>c</w:t>
-      </w:r>
-      <w:r>
-        <w:t>ompare</w:t>
-      </w:r>
-      <w:r>
-        <w:t>s</w:t>
-      </w:r>
-      <w:r>
-        <w:t xml:space="preserve"> revenue and </w:t>
-      </w:r>
-      <w:r>
-        <w:t xml:space="preserve">average </w:t>
-      </w:r>
-      <w:r>
-        <w:t>user rating</w:t>
-      </w:r>
-      <w:r>
-        <w:t xml:space="preserve"> for each movie release during the given year</w:t>
-      </w:r>
-      <w:r>
-        <w:t>. For the bar charts per year, one chart list</w:t>
-      </w:r>
-      <w:r>
-        <w:t>s</w:t>
-      </w:r>
-      <w:r>
-        <w:t xml:space="preserve"> the top ten movies by total revenue, and </w:t>
-      </w:r>
-      <w:r>
-        <w:t>the other</w:t>
-      </w:r>
-      <w:r>
-        <w:t xml:space="preserve"> </w:t>
+        <w:t xml:space="preserve">Deliverables include the specific correlation and P value for movie revenue vs. user ratings for each year in the sample over the initial sample period, 2006 to 2016. Deliverables include a scatterplot and two bar charts for each year in the sample. The scatterplot compares revenue and average user rating for each movie release during the given year. For the bar charts per year, one chart lists the top ten movies by total revenue, and the other </w:t>
       </w:r>
       <w:r>
         <w:lastRenderedPageBreak/>
-        <w:t>list</w:t>
-      </w:r>
-      <w:r>
-        <w:t>s</w:t>
-      </w:r>
-      <w:r>
-        <w:t xml:space="preserve"> the top ten movies by top user ratings. Both charts include the percentage ranking of each of the included movie’s total revenue and user rating.</w:t>
-      </w:r>
-    </w:p>
-    <w:p>
-      <w:r>
-        <w:t xml:space="preserve">The correlation values and P values numerically identify the correlation and likelihood for our hypothesis while the </w:t>
-      </w:r>
-      <w:r>
-        <w:t xml:space="preserve">various </w:t>
-      </w:r>
-      <w:r>
-        <w:t>charts visually demonstrate the discovered relationships.</w:t>
+        <w:t>lists the top ten movies by top user ratings. Both charts include the percentage ranking of each of the included movie’s total revenue and user rating.</w:t>
+      </w:r>
+    </w:p>
+    <w:p>
+      <w:r>
+        <w:t>The correlation values and P values numerically identify the correlation and likelihood for our hypothesis while the various charts visually demonstrate the discovered relationships.</w:t>
       </w:r>
     </w:p>
     <w:p>
@@ -1339,25 +1279,7 @@
     </w:p>
     <w:p>
       <w:r>
-        <w:t xml:space="preserve">Regarding unplanned data governance issues, </w:t>
-      </w:r>
-      <w:r>
-        <w:t>given the project’s scope</w:t>
-      </w:r>
-      <w:r>
-        <w:t>,</w:t>
-      </w:r>
-      <w:r>
-        <w:t xml:space="preserve"> public domain source data</w:t>
-      </w:r>
-      <w:r>
-        <w:t>sets, and lack of confidential information,</w:t>
-      </w:r>
-      <w:r>
-        <w:t xml:space="preserve"> </w:t>
-      </w:r>
-      <w:r>
-        <w:t xml:space="preserve">no unexpected issues were encountered.  </w:t>
+        <w:t xml:space="preserve">Regarding unplanned data governance issues, given the project’s scope, public domain source datasets, and lack of confidential information, no unexpected issues were encountered.  </w:t>
       </w:r>
     </w:p>
     <w:p/>
@@ -1590,202 +1512,196 @@
         <w:t xml:space="preserve"> and joined</w:t>
       </w:r>
       <w:r>
+        <w:t xml:space="preserve"> </w:t>
+      </w:r>
+      <w:proofErr w:type="gramStart"/>
+      <w:r>
+        <w:t>data</w:t>
+      </w:r>
+      <w:r>
+        <w:t>sets</w:t>
+      </w:r>
+      <w:proofErr w:type="gramEnd"/>
+      <w:r>
+        <w:t xml:space="preserve"> so these unnecessary columns were removed.</w:t>
+      </w:r>
+    </w:p>
+    <w:p>
+      <w:r>
+        <w:t>The data types for</w:t>
+      </w:r>
+      <w:r>
+        <w:t xml:space="preserve"> the</w:t>
+      </w:r>
+      <w:r>
+        <w:t xml:space="preserve"> </w:t>
+      </w:r>
+      <w:r>
+        <w:t>“</w:t>
+      </w:r>
+      <w:r>
+        <w:t>revenue</w:t>
+      </w:r>
+      <w:r>
+        <w:t>”</w:t>
+      </w:r>
+      <w:r>
+        <w:t xml:space="preserve"> and </w:t>
+      </w:r>
+      <w:r>
+        <w:t>“</w:t>
+      </w:r>
+      <w:proofErr w:type="spellStart"/>
+      <w:r>
+        <w:t>averageRating</w:t>
+      </w:r>
+      <w:proofErr w:type="spellEnd"/>
+      <w:r>
+        <w:t>”</w:t>
+      </w:r>
+      <w:r>
+        <w:t xml:space="preserve"> </w:t>
+      </w:r>
+      <w:r>
+        <w:t>columns were imported as strings; however, these fields needed to</w:t>
+      </w:r>
+      <w:r>
+        <w:t xml:space="preserve"> be </w:t>
+      </w:r>
+      <w:r>
+        <w:t>a “</w:t>
+      </w:r>
+      <w:r>
+        <w:t>float</w:t>
+      </w:r>
+      <w:r>
+        <w:t>”</w:t>
+      </w:r>
+      <w:r>
+        <w:t>.</w:t>
+      </w:r>
+      <w:r>
+        <w:t xml:space="preserve"> D</w:t>
+      </w:r>
+      <w:r>
+        <w:t xml:space="preserve">ue to </w:t>
+      </w:r>
+      <w:r>
+        <w:t>inconsistency</w:t>
+      </w:r>
+      <w:r>
+        <w:t xml:space="preserve"> in the source data</w:t>
+      </w:r>
+      <w:r>
+        <w:t>,</w:t>
+      </w:r>
+      <w:r>
+        <w:t xml:space="preserve"> I had to </w:t>
+      </w:r>
+      <w:r>
+        <w:t>import</w:t>
+      </w:r>
+      <w:r>
+        <w:t xml:space="preserve"> all fields as strings. </w:t>
+      </w:r>
+      <w:r>
+        <w:t>The data types for the “</w:t>
+      </w:r>
+      <w:r>
+        <w:t>revenue</w:t>
+      </w:r>
+      <w:r>
+        <w:t>”</w:t>
+      </w:r>
+      <w:r>
+        <w:t xml:space="preserve"> and </w:t>
+      </w:r>
+      <w:r>
+        <w:t>“</w:t>
+      </w:r>
+      <w:proofErr w:type="spellStart"/>
+      <w:r>
+        <w:t>averageRating</w:t>
+      </w:r>
+      <w:proofErr w:type="spellEnd"/>
+      <w:r>
+        <w:t>”</w:t>
+      </w:r>
+      <w:r>
+        <w:t xml:space="preserve"> </w:t>
+      </w:r>
+      <w:r>
+        <w:t xml:space="preserve">columns were converted into floats using the </w:t>
+      </w:r>
+      <w:proofErr w:type="gramStart"/>
+      <w:r>
+        <w:t>“.</w:t>
+      </w:r>
+      <w:proofErr w:type="spellStart"/>
+      <w:r>
+        <w:t>astype</w:t>
+      </w:r>
+      <w:proofErr w:type="spellEnd"/>
+      <w:proofErr w:type="gramEnd"/>
+      <w:r>
+        <w:t>()” function.</w:t>
+      </w:r>
+    </w:p>
+    <w:p>
+      <w:r>
+        <w:t>T</w:t>
+      </w:r>
+      <w:r>
+        <w:t xml:space="preserve">he </w:t>
+      </w:r>
+      <w:r>
+        <w:t>Revenue</w:t>
+      </w:r>
+      <w:r>
         <w:t xml:space="preserve"> data</w:t>
       </w:r>
       <w:r>
-        <w:t>sets</w:t>
-      </w:r>
-      <w:r>
-        <w:t xml:space="preserve"> so these unnecessary columns were removed.</w:t>
-      </w:r>
-    </w:p>
-    <w:p>
-      <w:r>
-        <w:t>The data types for</w:t>
-      </w:r>
-      <w:r>
-        <w:t xml:space="preserve"> the</w:t>
+        <w:t>set</w:t>
       </w:r>
       <w:r>
         <w:t xml:space="preserve"> </w:t>
       </w:r>
       <w:r>
-        <w:t>“</w:t>
-      </w:r>
-      <w:r>
-        <w:t>revenue</w:t>
-      </w:r>
-      <w:r>
-        <w:t>”</w:t>
-      </w:r>
-      <w:r>
-        <w:t xml:space="preserve"> and </w:t>
-      </w:r>
-      <w:r>
-        <w:t>“</w:t>
-      </w:r>
-      <w:proofErr w:type="spellStart"/>
-      <w:r>
-        <w:t>averageRating</w:t>
-      </w:r>
-      <w:proofErr w:type="spellEnd"/>
-      <w:r>
-        <w:t>”</w:t>
+        <w:t xml:space="preserve">had </w:t>
+      </w:r>
+      <w:r>
+        <w:t xml:space="preserve">1396 rows with '0' revenue listed. As these rows do not contain information </w:t>
+      </w:r>
+      <w:r>
+        <w:t>useful</w:t>
+      </w:r>
+      <w:r>
+        <w:t xml:space="preserve"> to </w:t>
+      </w:r>
+      <w:r>
+        <w:t>proving the hypothesis,</w:t>
       </w:r>
       <w:r>
         <w:t xml:space="preserve"> </w:t>
       </w:r>
       <w:r>
-        <w:t xml:space="preserve">columns </w:t>
-      </w:r>
-      <w:r>
-        <w:t>were imported as strings; however, these fields needed to</w:t>
-      </w:r>
-      <w:r>
-        <w:t xml:space="preserve"> be </w:t>
-      </w:r>
-      <w:r>
-        <w:t>a “</w:t>
-      </w:r>
-      <w:r>
-        <w:t>float</w:t>
-      </w:r>
-      <w:r>
-        <w:t>”</w:t>
-      </w:r>
+        <w:t>these rows were</w:t>
+      </w:r>
+      <w:r>
+        <w:t xml:space="preserve"> </w:t>
+      </w:r>
+      <w:proofErr w:type="gramStart"/>
+      <w:r>
+        <w:t>remove</w:t>
+      </w:r>
+      <w:proofErr w:type="gramEnd"/>
       <w:r>
         <w:t>.</w:t>
       </w:r>
-      <w:r>
-        <w:t xml:space="preserve"> D</w:t>
-      </w:r>
-      <w:r>
-        <w:t xml:space="preserve">ue to </w:t>
-      </w:r>
-      <w:r>
-        <w:t>inconsistency</w:t>
-      </w:r>
-      <w:r>
-        <w:t xml:space="preserve"> in the source data</w:t>
-      </w:r>
-      <w:r>
-        <w:t>,</w:t>
-      </w:r>
-      <w:r>
-        <w:t xml:space="preserve"> </w:t>
-      </w:r>
-      <w:r>
-        <w:t xml:space="preserve">I had to </w:t>
-      </w:r>
-      <w:r>
-        <w:t>import</w:t>
-      </w:r>
-      <w:r>
-        <w:t xml:space="preserve"> all fields as strings. </w:t>
-      </w:r>
-      <w:r>
-        <w:t xml:space="preserve">The data types for the </w:t>
-      </w:r>
-      <w:r>
-        <w:t>“</w:t>
-      </w:r>
-      <w:r>
-        <w:t>revenue</w:t>
-      </w:r>
-      <w:r>
-        <w:t>”</w:t>
-      </w:r>
-      <w:r>
-        <w:t xml:space="preserve"> and </w:t>
-      </w:r>
-      <w:r>
-        <w:t>“</w:t>
-      </w:r>
-      <w:proofErr w:type="spellStart"/>
-      <w:r>
-        <w:t>averageRating</w:t>
-      </w:r>
-      <w:proofErr w:type="spellEnd"/>
-      <w:r>
-        <w:t>”</w:t>
-      </w:r>
-      <w:r>
-        <w:t xml:space="preserve"> </w:t>
-      </w:r>
-      <w:r>
-        <w:t>columns</w:t>
-      </w:r>
-      <w:r>
-        <w:t xml:space="preserve"> were converted into floats using the “.</w:t>
-      </w:r>
-      <w:proofErr w:type="spellStart"/>
-      <w:r>
-        <w:t>astype</w:t>
-      </w:r>
-      <w:proofErr w:type="spellEnd"/>
-      <w:r>
-        <w:t>()” function.</w:t>
-      </w:r>
-    </w:p>
-    <w:p>
-      <w:r>
-        <w:t>T</w:t>
-      </w:r>
-      <w:r>
-        <w:t xml:space="preserve">he </w:t>
-      </w:r>
-      <w:r>
-        <w:t>Revenue</w:t>
-      </w:r>
-      <w:r>
-        <w:t xml:space="preserve"> data</w:t>
-      </w:r>
-      <w:r>
-        <w:t>set</w:t>
-      </w:r>
-      <w:r>
-        <w:t xml:space="preserve"> </w:t>
-      </w:r>
-      <w:r>
-        <w:t>ha</w:t>
-      </w:r>
-      <w:r>
-        <w:t>d</w:t>
-      </w:r>
-      <w:r>
-        <w:t xml:space="preserve"> </w:t>
-      </w:r>
-      <w:r>
-        <w:t xml:space="preserve">1396 rows with '0' revenue listed. As these rows do not contain information </w:t>
-      </w:r>
-      <w:r>
-        <w:t>useful</w:t>
-      </w:r>
-      <w:r>
-        <w:t xml:space="preserve"> to </w:t>
-      </w:r>
-      <w:r>
-        <w:t>proving the hypothesis,</w:t>
-      </w:r>
-      <w:r>
-        <w:t xml:space="preserve"> </w:t>
-      </w:r>
-      <w:r>
-        <w:t>these rows were</w:t>
-      </w:r>
-      <w:r>
-        <w:t xml:space="preserve"> remove.</w:t>
-      </w:r>
-    </w:p>
-    <w:p>
-      <w:r>
-        <w:t>The Review dataset contain</w:t>
-      </w:r>
-      <w:r>
-        <w:t>ed</w:t>
-      </w:r>
-      <w:r>
-        <w:t xml:space="preserve"> </w:t>
+    </w:p>
+    <w:p>
+      <w:r>
+        <w:t xml:space="preserve">The Review dataset contained </w:t>
       </w:r>
       <w:r>
         <w:t xml:space="preserve">many average ratings based on relatively few reviews. </w:t>
@@ -1899,61 +1815,27 @@
     </w:p>
     <w:p>
       <w:r>
-        <w:t xml:space="preserve">The P-value and correlation coefficients </w:t>
-      </w:r>
-      <w:r>
-        <w:t>were</w:t>
-      </w:r>
-      <w:r>
-        <w:t xml:space="preserve"> identified using “scipy.stats.</w:t>
+        <w:t>The P-value and correlation coefficients were identified using “</w:t>
+      </w:r>
+      <w:proofErr w:type="gramStart"/>
+      <w:r>
+        <w:t>scipy.stats</w:t>
+      </w:r>
+      <w:proofErr w:type="gramEnd"/>
+      <w:r>
+        <w:t>.</w:t>
       </w:r>
       <w:r>
         <w:t>pearsonr</w:t>
       </w:r>
       <w:r>
-        <w:t xml:space="preserve">” comparing movie revenue and user ratings. A </w:t>
-      </w:r>
-      <w:r>
-        <w:t>function</w:t>
-      </w:r>
-      <w:r>
-        <w:t xml:space="preserve"> </w:t>
-      </w:r>
-      <w:r>
-        <w:t>was</w:t>
-      </w:r>
-      <w:r>
-        <w:t xml:space="preserve"> developed to filter the cleaned and joined datasets by year. SciPy’s P</w:t>
+        <w:t>” comparing movie revenue and user ratings. A function was developed to filter the cleaned and joined datasets by year. SciPy’s P</w:t>
       </w:r>
       <w:r>
         <w:t>earsonr</w:t>
       </w:r>
       <w:r>
-        <w:t xml:space="preserve"> function </w:t>
-      </w:r>
-      <w:r>
-        <w:t>was</w:t>
-      </w:r>
-      <w:r>
-        <w:t xml:space="preserve"> then applied to this filtered dataset to calculate the correlation coefficient and p_value for the year. Code </w:t>
-      </w:r>
-      <w:r>
-        <w:t>was</w:t>
-      </w:r>
-      <w:r>
-        <w:t xml:space="preserve"> also implemented in this </w:t>
-      </w:r>
-      <w:r>
-        <w:t>function</w:t>
-      </w:r>
-      <w:r>
-        <w:t xml:space="preserve"> to create a scatterplot and two bar charts to visually demonstrate any relationship. The bar charts each list the top ten movies with one chart sorted by user ratings and the other by revenue. Both charts show the total revenue and user ratings per movie. A call applying this </w:t>
-      </w:r>
-      <w:r>
-        <w:t>function</w:t>
-      </w:r>
-      <w:r>
-        <w:t xml:space="preserve"> over a range of ten years </w:t>
+        <w:t xml:space="preserve"> function was then applied to this filtered dataset to calculate the correlation coefficient and p_value for the year. Code was also implemented in this function to create a scatterplot and two bar charts to visually demonstrate any relationship. The bar charts each list the top ten movies with one chart sorted by user ratings and the other by revenue. Both charts show the total revenue and user ratings per movie. A call applying this function over a range of ten years </w:t>
       </w:r>
       <w:r>
         <w:t xml:space="preserve">then </w:t>
@@ -2060,33 +1942,12 @@
         <w:t>earsonr</w:t>
       </w:r>
       <w:r>
-        <w:t xml:space="preserve"> function was then applied to this filtered dataset to calculate the correlation coefficient and p_value for</w:t>
-      </w:r>
-      <w:r>
-        <w:t xml:space="preserve"> a given</w:t>
-      </w:r>
-      <w:r>
-        <w:t xml:space="preserve"> year. </w:t>
-      </w:r>
-    </w:p>
-    <w:p>
-      <w:r>
-        <w:t>T</w:t>
-      </w:r>
-      <w:r>
-        <w:t>o visually demonstrate any relationship</w:t>
-      </w:r>
-      <w:r>
-        <w:t>, this function also contains code to create</w:t>
-      </w:r>
-      <w:r>
-        <w:t xml:space="preserve"> a scatterplot and two bar chart</w:t>
-      </w:r>
-      <w:r>
-        <w:t>s</w:t>
-      </w:r>
-      <w:r>
-        <w:t>. The bar charts each list the top ten movies with one chart sorted by user ratings and the other by revenue. Both charts show the total revenue and user ratings per movie. A call applying this function over a range of ten years then provided the data required for evaluation of the null hypothesis.</w:t>
+        <w:t xml:space="preserve"> function was then applied to this filtered dataset to calculate the correlation coefficient and p_value for a given year. </w:t>
+      </w:r>
+    </w:p>
+    <w:p>
+      <w:r>
+        <w:t>To visually demonstrate any relationship, this function also contains code to create a scatterplot and two bar charts. The bar charts each list the top ten movies with one chart sorted by user ratings and the other by revenue. Both charts show the total revenue and user ratings per movie. A call applying this function over a range of ten years then provided the data required for evaluation of the null hypothesis.</w:t>
       </w:r>
     </w:p>
     <w:p>
@@ -2135,18 +1996,3641 @@
         <w:t>F1 Statistical Significance (or Model)</w:t>
       </w:r>
     </w:p>
+    <w:p>
+      <w:r>
+        <w:t>Null Hypothesis:  Higher user ratings do not correlate with high movie revenue.</w:t>
+      </w:r>
+    </w:p>
+    <w:p>
+      <w:r>
+        <w:t>Alternate Hypothesis:  Higher user ratings correlate with high movie revenue.</w:t>
+      </w:r>
+    </w:p>
+    <w:p>
+      <w:r>
+        <w:t>The Alpha value has been set to 0.05.</w:t>
+      </w:r>
+    </w:p>
+    <w:p>
+      <w:r>
+        <w:lastRenderedPageBreak/>
+        <w:t xml:space="preserve">There is sufficient evidence to </w:t>
+      </w:r>
+      <w:r>
+        <w:t>accept</w:t>
+      </w:r>
+      <w:r>
+        <w:t xml:space="preserve"> the null hypothesis and </w:t>
+      </w:r>
+      <w:r>
+        <w:t>reject</w:t>
+      </w:r>
+      <w:r>
+        <w:t xml:space="preserve"> the claim that </w:t>
+      </w:r>
+      <w:r>
+        <w:t>higher user ratings correlate with higher movie revenue</w:t>
+      </w:r>
+      <w:r>
+        <w:t>.</w:t>
+      </w:r>
+    </w:p>
     <w:p/>
-    <w:p/>
-    <w:p/>
-    <w:p/>
-    <w:p/>
-    <w:p/>
-    <w:p/>
-    <w:p/>
-    <w:p/>
-    <w:p/>
-    <w:p/>
-    <w:p/>
+    <w:p>
+      <w:r>
+        <w:t>The results of this analysis identified a weak average correlation of 0.207 between movie revenue and user ratings.  The average is calculated using correlation coefficients calculated for the movies released in each year in the ten-year sample, from 2006 to 2016.</w:t>
+      </w:r>
+    </w:p>
+    <w:p>
+      <w:r>
+        <w:t>A “</w:t>
+      </w:r>
+      <w:proofErr w:type="spellStart"/>
+      <w:r>
+        <w:t>get_corr_coef_data_year_</w:t>
+      </w:r>
+      <w:proofErr w:type="gramStart"/>
+      <w:r>
+        <w:t>range</w:t>
+      </w:r>
+      <w:proofErr w:type="spellEnd"/>
+      <w:r>
+        <w:t>(</w:t>
+      </w:r>
+      <w:proofErr w:type="spellStart"/>
+      <w:proofErr w:type="gramEnd"/>
+      <w:r>
+        <w:t>start_year</w:t>
+      </w:r>
+      <w:proofErr w:type="spellEnd"/>
+      <w:r>
+        <w:t xml:space="preserve">, </w:t>
+      </w:r>
+      <w:proofErr w:type="spellStart"/>
+      <w:r>
+        <w:t>end_year</w:t>
+      </w:r>
+      <w:proofErr w:type="spellEnd"/>
+      <w:r>
+        <w:t>)</w:t>
+      </w:r>
+      <w:r>
+        <w:t>” function was created to identify various statistics for the sampled year range.  For the years 2006 to 2016</w:t>
+      </w:r>
+      <w:r>
+        <w:t>,</w:t>
+      </w:r>
+      <w:r>
+        <w:t xml:space="preserve"> the results are as follows:</w:t>
+      </w:r>
+    </w:p>
+    <w:p>
+      <w:pPr>
+        <w:spacing w:after="0"/>
+        <w:ind w:left="720"/>
+      </w:pPr>
+      <w:r>
+        <w:t>Year Range:  2006 to 2016</w:t>
+      </w:r>
+    </w:p>
+    <w:p>
+      <w:pPr>
+        <w:spacing w:after="0"/>
+        <w:ind w:left="720"/>
+      </w:pPr>
+    </w:p>
+    <w:p>
+      <w:pPr>
+        <w:spacing w:after="0"/>
+        <w:ind w:left="720"/>
+      </w:pPr>
+      <w:r>
+        <w:t>Average Correlation Coefficient:  0.207</w:t>
+      </w:r>
+    </w:p>
+    <w:p>
+      <w:pPr>
+        <w:spacing w:after="0"/>
+        <w:ind w:left="720"/>
+      </w:pPr>
+      <w:r>
+        <w:t>Min Correlation Coefficient:  -0.213</w:t>
+      </w:r>
+    </w:p>
+    <w:p>
+      <w:pPr>
+        <w:spacing w:after="0"/>
+        <w:ind w:left="720"/>
+      </w:pPr>
+      <w:r>
+        <w:t>Max Correlation Coefficient:  0.573</w:t>
+      </w:r>
+    </w:p>
+    <w:p>
+      <w:pPr>
+        <w:spacing w:after="0"/>
+        <w:ind w:left="720"/>
+      </w:pPr>
+    </w:p>
+    <w:p>
+      <w:pPr>
+        <w:spacing w:after="0"/>
+        <w:ind w:left="720"/>
+      </w:pPr>
+      <w:r>
+        <w:t>Average P Value:  0.401</w:t>
+      </w:r>
+    </w:p>
+    <w:p>
+      <w:pPr>
+        <w:spacing w:after="0"/>
+        <w:ind w:left="720"/>
+      </w:pPr>
+      <w:r>
+        <w:t>Min P Value:  0.007</w:t>
+      </w:r>
+    </w:p>
+    <w:p>
+      <w:pPr>
+        <w:spacing w:after="0"/>
+        <w:ind w:left="720"/>
+      </w:pPr>
+      <w:r>
+        <w:t>Max P Value:  0.918</w:t>
+      </w:r>
+    </w:p>
+    <w:p>
+      <w:pPr>
+        <w:spacing w:after="0"/>
+        <w:ind w:left="720"/>
+      </w:pPr>
+    </w:p>
+    <w:p>
+      <w:pPr>
+        <w:spacing w:after="0"/>
+        <w:ind w:left="720"/>
+      </w:pPr>
+      <w:r>
+        <w:t>Average Yearly Sample Size:  25</w:t>
+      </w:r>
+    </w:p>
+    <w:p>
+      <w:pPr>
+        <w:spacing w:after="0"/>
+        <w:ind w:left="720"/>
+      </w:pPr>
+      <w:r>
+        <w:t>Min Yearly Sample Size:  9</w:t>
+      </w:r>
+    </w:p>
+    <w:p>
+      <w:pPr>
+        <w:spacing w:after="0"/>
+        <w:ind w:left="720"/>
+      </w:pPr>
+      <w:r>
+        <w:t>Max Yearly Sample Size:  57</w:t>
+      </w:r>
+    </w:p>
+    <w:p>
+      <w:pPr>
+        <w:spacing w:after="0"/>
+        <w:ind w:left="720"/>
+      </w:pPr>
+      <w:r>
+        <w:t>Total Samples (All Years in Year Range): 272</w:t>
+      </w:r>
+    </w:p>
+    <w:p>
+      <w:pPr>
+        <w:spacing w:after="0"/>
+      </w:pPr>
+    </w:p>
+    <w:p>
+      <w:pPr>
+        <w:spacing w:after="0"/>
+      </w:pPr>
+      <w:r>
+        <w:t xml:space="preserve">The following charts are also created to identify trends in correlation coefficients, probability, and sample sizes over the ten-year period. </w:t>
+      </w:r>
+    </w:p>
+    <w:p>
+      <w:pPr>
+        <w:spacing w:after="0"/>
+        <w:ind w:left="720"/>
+        <w:rPr>
+          <w:sz w:val="20"/>
+          <w:szCs w:val="20"/>
+        </w:rPr>
+      </w:pPr>
+      <w:r>
+        <w:lastRenderedPageBreak/>
+        <w:br/>
+      </w:r>
+      <w:r>
+        <w:drawing>
+          <wp:inline distT="0" distB="0" distL="0" distR="0" wp14:anchorId="5B6DA5F9" wp14:editId="122E132F">
+            <wp:extent cx="3000967" cy="2314575"/>
+            <wp:effectExtent l="0" t="0" r="9525" b="0"/>
+            <wp:docPr id="184458139" name="Picture 6" descr="A graph with a line and a line&#10;&#10;Description automatically generated"/>
+            <wp:cNvGraphicFramePr>
+              <a:graphicFrameLocks xmlns:a="http://schemas.openxmlformats.org/drawingml/2006/main" noChangeAspect="1"/>
+            </wp:cNvGraphicFramePr>
+            <a:graphic xmlns:a="http://schemas.openxmlformats.org/drawingml/2006/main">
+              <a:graphicData uri="http://schemas.openxmlformats.org/drawingml/2006/picture">
+                <pic:pic xmlns:pic="http://schemas.openxmlformats.org/drawingml/2006/picture">
+                  <pic:nvPicPr>
+                    <pic:cNvPr id="184458139" name="Picture 6" descr="A graph with a line and a line&#10;&#10;Description automatically generated"/>
+                    <pic:cNvPicPr>
+                      <a:picLocks noChangeAspect="1" noChangeArrowheads="1"/>
+                    </pic:cNvPicPr>
+                  </pic:nvPicPr>
+                  <pic:blipFill>
+                    <a:blip r:embed="rId11">
+                      <a:extLst>
+                        <a:ext uri="{28A0092B-C50C-407E-A947-70E740481C1C}">
+                          <a14:useLocalDpi xmlns:a14="http://schemas.microsoft.com/office/drawing/2010/main" val="0"/>
+                        </a:ext>
+                      </a:extLst>
+                    </a:blip>
+                    <a:srcRect/>
+                    <a:stretch>
+                      <a:fillRect/>
+                    </a:stretch>
+                  </pic:blipFill>
+                  <pic:spPr bwMode="auto">
+                    <a:xfrm>
+                      <a:off x="0" y="0"/>
+                      <a:ext cx="3027755" cy="2335236"/>
+                    </a:xfrm>
+                    <a:prstGeom prst="rect">
+                      <a:avLst/>
+                    </a:prstGeom>
+                    <a:noFill/>
+                    <a:ln>
+                      <a:noFill/>
+                    </a:ln>
+                  </pic:spPr>
+                </pic:pic>
+              </a:graphicData>
+            </a:graphic>
+          </wp:inline>
+        </w:drawing>
+      </w:r>
+      <w:r>
+        <w:drawing>
+          <wp:inline distT="0" distB="0" distL="0" distR="0" wp14:anchorId="3A645297" wp14:editId="3A6733E1">
+            <wp:extent cx="3190875" cy="2393158"/>
+            <wp:effectExtent l="0" t="0" r="0" b="7620"/>
+            <wp:docPr id="729107893" name="Picture 5" descr="A graph with green lines and blue dots&#10;&#10;Description automatically generated"/>
+            <wp:cNvGraphicFramePr>
+              <a:graphicFrameLocks xmlns:a="http://schemas.openxmlformats.org/drawingml/2006/main" noChangeAspect="1"/>
+            </wp:cNvGraphicFramePr>
+            <a:graphic xmlns:a="http://schemas.openxmlformats.org/drawingml/2006/main">
+              <a:graphicData uri="http://schemas.openxmlformats.org/drawingml/2006/picture">
+                <pic:pic xmlns:pic="http://schemas.openxmlformats.org/drawingml/2006/picture">
+                  <pic:nvPicPr>
+                    <pic:cNvPr id="729107893" name="Picture 5" descr="A graph with green lines and blue dots&#10;&#10;Description automatically generated"/>
+                    <pic:cNvPicPr>
+                      <a:picLocks noChangeAspect="1" noChangeArrowheads="1"/>
+                    </pic:cNvPicPr>
+                  </pic:nvPicPr>
+                  <pic:blipFill>
+                    <a:blip r:embed="rId12">
+                      <a:extLst>
+                        <a:ext uri="{28A0092B-C50C-407E-A947-70E740481C1C}">
+                          <a14:useLocalDpi xmlns:a14="http://schemas.microsoft.com/office/drawing/2010/main" val="0"/>
+                        </a:ext>
+                      </a:extLst>
+                    </a:blip>
+                    <a:srcRect/>
+                    <a:stretch>
+                      <a:fillRect/>
+                    </a:stretch>
+                  </pic:blipFill>
+                  <pic:spPr bwMode="auto">
+                    <a:xfrm>
+                      <a:off x="0" y="0"/>
+                      <a:ext cx="3206446" cy="2404836"/>
+                    </a:xfrm>
+                    <a:prstGeom prst="rect">
+                      <a:avLst/>
+                    </a:prstGeom>
+                    <a:noFill/>
+                    <a:ln>
+                      <a:noFill/>
+                    </a:ln>
+                  </pic:spPr>
+                </pic:pic>
+              </a:graphicData>
+            </a:graphic>
+          </wp:inline>
+        </w:drawing>
+      </w:r>
+    </w:p>
+    <w:p>
+      <w:pPr>
+        <w:spacing w:after="0"/>
+        <w:ind w:left="720"/>
+        <w:rPr>
+          <w:sz w:val="20"/>
+          <w:szCs w:val="20"/>
+        </w:rPr>
+      </w:pPr>
+      <w:r>
+        <w:drawing>
+          <wp:inline distT="0" distB="0" distL="0" distR="0" wp14:anchorId="01545EFE" wp14:editId="7E26D300">
+            <wp:extent cx="3015156" cy="2428875"/>
+            <wp:effectExtent l="0" t="0" r="0" b="0"/>
+            <wp:docPr id="607938647" name="Picture 4" descr="A graph with green line and blue line&#10;&#10;Description automatically generated"/>
+            <wp:cNvGraphicFramePr>
+              <a:graphicFrameLocks xmlns:a="http://schemas.openxmlformats.org/drawingml/2006/main" noChangeAspect="1"/>
+            </wp:cNvGraphicFramePr>
+            <a:graphic xmlns:a="http://schemas.openxmlformats.org/drawingml/2006/main">
+              <a:graphicData uri="http://schemas.openxmlformats.org/drawingml/2006/picture">
+                <pic:pic xmlns:pic="http://schemas.openxmlformats.org/drawingml/2006/picture">
+                  <pic:nvPicPr>
+                    <pic:cNvPr id="607938647" name="Picture 4" descr="A graph with green line and blue line&#10;&#10;Description automatically generated"/>
+                    <pic:cNvPicPr>
+                      <a:picLocks noChangeAspect="1" noChangeArrowheads="1"/>
+                    </pic:cNvPicPr>
+                  </pic:nvPicPr>
+                  <pic:blipFill>
+                    <a:blip r:embed="rId13">
+                      <a:extLst>
+                        <a:ext uri="{28A0092B-C50C-407E-A947-70E740481C1C}">
+                          <a14:useLocalDpi xmlns:a14="http://schemas.microsoft.com/office/drawing/2010/main" val="0"/>
+                        </a:ext>
+                      </a:extLst>
+                    </a:blip>
+                    <a:srcRect/>
+                    <a:stretch>
+                      <a:fillRect/>
+                    </a:stretch>
+                  </pic:blipFill>
+                  <pic:spPr bwMode="auto">
+                    <a:xfrm>
+                      <a:off x="0" y="0"/>
+                      <a:ext cx="3038582" cy="2447746"/>
+                    </a:xfrm>
+                    <a:prstGeom prst="rect">
+                      <a:avLst/>
+                    </a:prstGeom>
+                    <a:noFill/>
+                    <a:ln>
+                      <a:noFill/>
+                    </a:ln>
+                  </pic:spPr>
+                </pic:pic>
+              </a:graphicData>
+            </a:graphic>
+          </wp:inline>
+        </w:drawing>
+      </w:r>
+    </w:p>
+    <w:p>
+      <w:pPr>
+        <w:spacing w:after="0"/>
+        <w:ind w:left="720"/>
+      </w:pPr>
+    </w:p>
+    <w:p>
+      <w:pPr>
+        <w:spacing w:after="0"/>
+        <w:ind w:left="720"/>
+      </w:pPr>
+      <w:r>
+        <w:lastRenderedPageBreak/>
+        <w:t xml:space="preserve">Regarding P Values for the sampled years, a Python dictionary was created and populated as part of the </w:t>
+      </w:r>
+      <w:r>
+        <w:t>“</w:t>
+      </w:r>
+      <w:proofErr w:type="spellStart"/>
+      <w:r>
+        <w:t>get_corr_coef_data_year_</w:t>
+      </w:r>
+      <w:proofErr w:type="gramStart"/>
+      <w:r>
+        <w:t>range</w:t>
+      </w:r>
+      <w:proofErr w:type="spellEnd"/>
+      <w:r>
+        <w:t>(</w:t>
+      </w:r>
+      <w:proofErr w:type="spellStart"/>
+      <w:proofErr w:type="gramEnd"/>
+      <w:r>
+        <w:t>start_year</w:t>
+      </w:r>
+      <w:proofErr w:type="spellEnd"/>
+      <w:r>
+        <w:t xml:space="preserve">, </w:t>
+      </w:r>
+      <w:proofErr w:type="spellStart"/>
+      <w:r>
+        <w:t>end_year</w:t>
+      </w:r>
+      <w:proofErr w:type="spellEnd"/>
+      <w:r>
+        <w:t>)</w:t>
+      </w:r>
+      <w:r>
+        <w:t>” function</w:t>
+      </w:r>
+      <w:r>
+        <w:t>.  The results for this sample period are as follows:</w:t>
+      </w:r>
+    </w:p>
+    <w:p>
+      <w:pPr>
+        <w:spacing w:after="0"/>
+        <w:ind w:left="720"/>
+      </w:pPr>
+    </w:p>
+    <w:p>
+      <w:pPr>
+        <w:spacing w:after="0"/>
+        <w:ind w:left="1440"/>
+      </w:pPr>
+      <w:r>
+        <w:t>For 2006 the P value is 0.147.</w:t>
+      </w:r>
+    </w:p>
+    <w:p>
+      <w:pPr>
+        <w:spacing w:after="0"/>
+        <w:ind w:left="1440"/>
+      </w:pPr>
+      <w:r>
+        <w:t>For 2007 the P value is 0.485.</w:t>
+      </w:r>
+    </w:p>
+    <w:p>
+      <w:pPr>
+        <w:spacing w:after="0"/>
+        <w:ind w:left="1440"/>
+      </w:pPr>
+      <w:r>
+        <w:t>For 2008 the P value is 0.668.</w:t>
+      </w:r>
+    </w:p>
+    <w:p>
+      <w:pPr>
+        <w:spacing w:after="0"/>
+        <w:ind w:left="1440"/>
+      </w:pPr>
+      <w:r>
+        <w:t>For 2009 the P value is 0.319.</w:t>
+      </w:r>
+    </w:p>
+    <w:p>
+      <w:pPr>
+        <w:spacing w:after="0"/>
+        <w:ind w:left="1440"/>
+      </w:pPr>
+      <w:r>
+        <w:t>For 2010 the P value is 0.466.</w:t>
+      </w:r>
+    </w:p>
+    <w:p>
+      <w:pPr>
+        <w:spacing w:after="0"/>
+        <w:ind w:left="1440"/>
+      </w:pPr>
+      <w:r>
+        <w:t>For 2011 the P value is 0.275.</w:t>
+      </w:r>
+    </w:p>
+    <w:p>
+      <w:pPr>
+        <w:spacing w:after="0"/>
+        <w:ind w:left="1440"/>
+      </w:pPr>
+      <w:r>
+        <w:t>For 2012 the P value is 0.007.</w:t>
+      </w:r>
+    </w:p>
+    <w:p>
+      <w:pPr>
+        <w:spacing w:after="0"/>
+        <w:ind w:left="1440"/>
+      </w:pPr>
+      <w:r>
+        <w:t>For 2013 the P value is 0.579.</w:t>
+      </w:r>
+    </w:p>
+    <w:p>
+      <w:pPr>
+        <w:spacing w:after="0"/>
+        <w:ind w:left="1440"/>
+      </w:pPr>
+      <w:r>
+        <w:t>For 2014 the P value is 0.918.</w:t>
+      </w:r>
+    </w:p>
+    <w:p>
+      <w:pPr>
+        <w:spacing w:after="0"/>
+        <w:ind w:left="1440"/>
+      </w:pPr>
+      <w:r>
+        <w:t>For 2015 the P value is 0.020.</w:t>
+      </w:r>
+    </w:p>
+    <w:p>
+      <w:pPr>
+        <w:spacing w:after="0"/>
+        <w:ind w:left="1440"/>
+      </w:pPr>
+      <w:r>
+        <w:t>For 2016 the P value is 0.530.</w:t>
+      </w:r>
+    </w:p>
+    <w:p>
+      <w:pPr>
+        <w:spacing w:after="0"/>
+        <w:ind w:left="720"/>
+      </w:pPr>
+    </w:p>
+    <w:p>
+      <w:pPr>
+        <w:spacing w:after="0"/>
+        <w:ind w:left="720"/>
+      </w:pPr>
+      <w:r>
+        <w:t>Only two o</w:t>
+      </w:r>
+      <w:r>
+        <w:t>f</w:t>
+      </w:r>
+      <w:r>
+        <w:t xml:space="preserve"> the ten years have a P value indicating a high likelihood of the </w:t>
+      </w:r>
+      <w:r>
+        <w:t>Null Hypothesis being incorrect; however, the average for the ten-year period does not support this conclusion.</w:t>
+      </w:r>
+    </w:p>
+    <w:p>
+      <w:pPr>
+        <w:spacing w:before="240" w:after="0"/>
+        <w:ind w:left="720"/>
+      </w:pPr>
+      <w:r>
+        <w:t xml:space="preserve">For each </w:t>
+      </w:r>
+      <w:r>
+        <w:t>year of the sampled period, we have plotted the revenue and user ratings for the top ten movies by Revenue and Rating.</w:t>
+      </w:r>
+      <w:r>
+        <w:t xml:space="preserve">  The results for each individual year are as follows:</w:t>
+      </w:r>
+    </w:p>
+    <w:p>
+      <w:r>
+        <w:br w:type="page"/>
+      </w:r>
+    </w:p>
+    <w:p>
+      <w:pPr>
+        <w:spacing w:before="240" w:after="0"/>
+        <w:ind w:left="720"/>
+      </w:pPr>
+      <w:r>
+        <w:lastRenderedPageBreak/>
+        <w:t>Year: 2006</w:t>
+      </w:r>
+    </w:p>
+    <w:p>
+      <w:pPr>
+        <w:spacing w:after="0"/>
+        <w:ind w:left="720"/>
+      </w:pPr>
+      <w:r>
+        <w:t>Sample size 11</w:t>
+      </w:r>
+    </w:p>
+    <w:p>
+      <w:pPr>
+        <w:ind w:left="720"/>
+      </w:pPr>
+      <w:r>
+        <w:t>Correlation Coefficient: 0.467, P Value: 0.147</w:t>
+      </w:r>
+    </w:p>
+    <w:p>
+      <w:pPr>
+        <w:ind w:left="720"/>
+        <w:jc w:val="center"/>
+      </w:pPr>
+      <w:r>
+        <w:drawing>
+          <wp:inline distT="0" distB="0" distL="0" distR="0" wp14:anchorId="7888D552" wp14:editId="1B83A615">
+            <wp:extent cx="4686300" cy="2308604"/>
+            <wp:effectExtent l="0" t="0" r="0" b="0"/>
+            <wp:docPr id="1874757004" name="Picture 14" descr="A graph with blue and orange bars&#10;&#10;Description automatically generated"/>
+            <wp:cNvGraphicFramePr>
+              <a:graphicFrameLocks xmlns:a="http://schemas.openxmlformats.org/drawingml/2006/main" noChangeAspect="1"/>
+            </wp:cNvGraphicFramePr>
+            <a:graphic xmlns:a="http://schemas.openxmlformats.org/drawingml/2006/main">
+              <a:graphicData uri="http://schemas.openxmlformats.org/drawingml/2006/picture">
+                <pic:pic xmlns:pic="http://schemas.openxmlformats.org/drawingml/2006/picture">
+                  <pic:nvPicPr>
+                    <pic:cNvPr id="1874757004" name="Picture 14" descr="A graph with blue and orange bars&#10;&#10;Description automatically generated"/>
+                    <pic:cNvPicPr>
+                      <a:picLocks noChangeAspect="1" noChangeArrowheads="1"/>
+                    </pic:cNvPicPr>
+                  </pic:nvPicPr>
+                  <pic:blipFill>
+                    <a:blip r:embed="rId14">
+                      <a:extLst>
+                        <a:ext uri="{28A0092B-C50C-407E-A947-70E740481C1C}">
+                          <a14:useLocalDpi xmlns:a14="http://schemas.microsoft.com/office/drawing/2010/main" val="0"/>
+                        </a:ext>
+                      </a:extLst>
+                    </a:blip>
+                    <a:srcRect/>
+                    <a:stretch>
+                      <a:fillRect/>
+                    </a:stretch>
+                  </pic:blipFill>
+                  <pic:spPr bwMode="auto">
+                    <a:xfrm>
+                      <a:off x="0" y="0"/>
+                      <a:ext cx="4704970" cy="2317802"/>
+                    </a:xfrm>
+                    <a:prstGeom prst="rect">
+                      <a:avLst/>
+                    </a:prstGeom>
+                    <a:noFill/>
+                    <a:ln>
+                      <a:noFill/>
+                    </a:ln>
+                  </pic:spPr>
+                </pic:pic>
+              </a:graphicData>
+            </a:graphic>
+          </wp:inline>
+        </w:drawing>
+      </w:r>
+    </w:p>
+    <w:p>
+      <w:pPr>
+        <w:ind w:left="720"/>
+        <w:jc w:val="center"/>
+      </w:pPr>
+      <w:r>
+        <w:drawing>
+          <wp:inline distT="0" distB="0" distL="0" distR="0" wp14:anchorId="346CA992" wp14:editId="358744F3">
+            <wp:extent cx="4686300" cy="2308603"/>
+            <wp:effectExtent l="0" t="0" r="0" b="0"/>
+            <wp:docPr id="135312525" name="Picture 13" descr="A graph with blue and orange bars&#10;&#10;Description automatically generated"/>
+            <wp:cNvGraphicFramePr>
+              <a:graphicFrameLocks xmlns:a="http://schemas.openxmlformats.org/drawingml/2006/main" noChangeAspect="1"/>
+            </wp:cNvGraphicFramePr>
+            <a:graphic xmlns:a="http://schemas.openxmlformats.org/drawingml/2006/main">
+              <a:graphicData uri="http://schemas.openxmlformats.org/drawingml/2006/picture">
+                <pic:pic xmlns:pic="http://schemas.openxmlformats.org/drawingml/2006/picture">
+                  <pic:nvPicPr>
+                    <pic:cNvPr id="135312525" name="Picture 13" descr="A graph with blue and orange bars&#10;&#10;Description automatically generated"/>
+                    <pic:cNvPicPr>
+                      <a:picLocks noChangeAspect="1" noChangeArrowheads="1"/>
+                    </pic:cNvPicPr>
+                  </pic:nvPicPr>
+                  <pic:blipFill>
+                    <a:blip r:embed="rId15">
+                      <a:extLst>
+                        <a:ext uri="{28A0092B-C50C-407E-A947-70E740481C1C}">
+                          <a14:useLocalDpi xmlns:a14="http://schemas.microsoft.com/office/drawing/2010/main" val="0"/>
+                        </a:ext>
+                      </a:extLst>
+                    </a:blip>
+                    <a:srcRect/>
+                    <a:stretch>
+                      <a:fillRect/>
+                    </a:stretch>
+                  </pic:blipFill>
+                  <pic:spPr bwMode="auto">
+                    <a:xfrm>
+                      <a:off x="0" y="0"/>
+                      <a:ext cx="4700213" cy="2315457"/>
+                    </a:xfrm>
+                    <a:prstGeom prst="rect">
+                      <a:avLst/>
+                    </a:prstGeom>
+                    <a:noFill/>
+                    <a:ln>
+                      <a:noFill/>
+                    </a:ln>
+                  </pic:spPr>
+                </pic:pic>
+              </a:graphicData>
+            </a:graphic>
+          </wp:inline>
+        </w:drawing>
+      </w:r>
+    </w:p>
+    <w:p>
+      <w:pPr>
+        <w:ind w:left="720" w:firstLine="720"/>
+      </w:pPr>
+      <w:r>
+        <w:t xml:space="preserve">               </w:t>
+      </w:r>
+      <w:r>
+        <w:drawing>
+          <wp:inline distT="0" distB="0" distL="0" distR="0" wp14:anchorId="47B20667" wp14:editId="40F1B6EC">
+            <wp:extent cx="3107843" cy="2409825"/>
+            <wp:effectExtent l="0" t="0" r="0" b="0"/>
+            <wp:docPr id="140517081" name="Picture 12"/>
+            <wp:cNvGraphicFramePr>
+              <a:graphicFrameLocks xmlns:a="http://schemas.openxmlformats.org/drawingml/2006/main" noChangeAspect="1"/>
+            </wp:cNvGraphicFramePr>
+            <a:graphic xmlns:a="http://schemas.openxmlformats.org/drawingml/2006/main">
+              <a:graphicData uri="http://schemas.openxmlformats.org/drawingml/2006/picture">
+                <pic:pic xmlns:pic="http://schemas.openxmlformats.org/drawingml/2006/picture">
+                  <pic:nvPicPr>
+                    <pic:cNvPr id="0" name="Picture 46"/>
+                    <pic:cNvPicPr>
+                      <a:picLocks noChangeAspect="1" noChangeArrowheads="1"/>
+                    </pic:cNvPicPr>
+                  </pic:nvPicPr>
+                  <pic:blipFill>
+                    <a:blip r:embed="rId16">
+                      <a:extLst>
+                        <a:ext uri="{28A0092B-C50C-407E-A947-70E740481C1C}">
+                          <a14:useLocalDpi xmlns:a14="http://schemas.microsoft.com/office/drawing/2010/main" val="0"/>
+                        </a:ext>
+                      </a:extLst>
+                    </a:blip>
+                    <a:srcRect/>
+                    <a:stretch>
+                      <a:fillRect/>
+                    </a:stretch>
+                  </pic:blipFill>
+                  <pic:spPr bwMode="auto">
+                    <a:xfrm>
+                      <a:off x="0" y="0"/>
+                      <a:ext cx="3137119" cy="2432526"/>
+                    </a:xfrm>
+                    <a:prstGeom prst="rect">
+                      <a:avLst/>
+                    </a:prstGeom>
+                    <a:noFill/>
+                    <a:ln>
+                      <a:noFill/>
+                    </a:ln>
+                  </pic:spPr>
+                </pic:pic>
+              </a:graphicData>
+            </a:graphic>
+          </wp:inline>
+        </w:drawing>
+      </w:r>
+    </w:p>
+    <w:p>
+      <w:pPr>
+        <w:spacing w:after="0"/>
+        <w:ind w:left="1440"/>
+      </w:pPr>
+      <w:r>
+        <w:lastRenderedPageBreak/>
+        <w:t>Year: 2007</w:t>
+      </w:r>
+    </w:p>
+    <w:p>
+      <w:pPr>
+        <w:spacing w:after="0"/>
+        <w:ind w:left="1440"/>
+      </w:pPr>
+      <w:r>
+        <w:t>Sample size 9</w:t>
+      </w:r>
+    </w:p>
+    <w:p>
+      <w:pPr>
+        <w:spacing w:after="0"/>
+        <w:ind w:left="1440"/>
+      </w:pPr>
+      <w:r>
+        <w:t>Correlation Coefficient: 0.268, P Value: 0.485</w:t>
+      </w:r>
+    </w:p>
+    <w:p>
+      <w:pPr>
+        <w:spacing w:after="0"/>
+        <w:ind w:left="1440"/>
+      </w:pPr>
+    </w:p>
+    <w:p>
+      <w:pPr>
+        <w:ind w:left="1440"/>
+        <w:jc w:val="center"/>
+      </w:pPr>
+      <w:r>
+        <w:drawing>
+          <wp:inline distT="0" distB="0" distL="0" distR="0" wp14:anchorId="390C4557" wp14:editId="048C0495">
+            <wp:extent cx="4962061" cy="2171432"/>
+            <wp:effectExtent l="0" t="0" r="0" b="635"/>
+            <wp:docPr id="1973976373" name="Picture 20" descr="A graph of a bar chart&#10;&#10;Description automatically generated"/>
+            <wp:cNvGraphicFramePr>
+              <a:graphicFrameLocks xmlns:a="http://schemas.openxmlformats.org/drawingml/2006/main" noChangeAspect="1"/>
+            </wp:cNvGraphicFramePr>
+            <a:graphic xmlns:a="http://schemas.openxmlformats.org/drawingml/2006/main">
+              <a:graphicData uri="http://schemas.openxmlformats.org/drawingml/2006/picture">
+                <pic:pic xmlns:pic="http://schemas.openxmlformats.org/drawingml/2006/picture">
+                  <pic:nvPicPr>
+                    <pic:cNvPr id="1973976373" name="Picture 20" descr="A graph of a bar chart&#10;&#10;Description automatically generated"/>
+                    <pic:cNvPicPr>
+                      <a:picLocks noChangeAspect="1" noChangeArrowheads="1"/>
+                    </pic:cNvPicPr>
+                  </pic:nvPicPr>
+                  <pic:blipFill>
+                    <a:blip r:embed="rId17">
+                      <a:extLst>
+                        <a:ext uri="{28A0092B-C50C-407E-A947-70E740481C1C}">
+                          <a14:useLocalDpi xmlns:a14="http://schemas.microsoft.com/office/drawing/2010/main" val="0"/>
+                        </a:ext>
+                      </a:extLst>
+                    </a:blip>
+                    <a:srcRect/>
+                    <a:stretch>
+                      <a:fillRect/>
+                    </a:stretch>
+                  </pic:blipFill>
+                  <pic:spPr bwMode="auto">
+                    <a:xfrm>
+                      <a:off x="0" y="0"/>
+                      <a:ext cx="4988939" cy="2183194"/>
+                    </a:xfrm>
+                    <a:prstGeom prst="rect">
+                      <a:avLst/>
+                    </a:prstGeom>
+                    <a:noFill/>
+                    <a:ln>
+                      <a:noFill/>
+                    </a:ln>
+                  </pic:spPr>
+                </pic:pic>
+              </a:graphicData>
+            </a:graphic>
+          </wp:inline>
+        </w:drawing>
+      </w:r>
+    </w:p>
+    <w:p>
+      <w:pPr>
+        <w:ind w:left="1440"/>
+        <w:jc w:val="center"/>
+      </w:pPr>
+      <w:r>
+        <w:drawing>
+          <wp:inline distT="0" distB="0" distL="0" distR="0" wp14:anchorId="26CCDCEB" wp14:editId="7AE035E3">
+            <wp:extent cx="4961890" cy="2590677"/>
+            <wp:effectExtent l="0" t="0" r="0" b="635"/>
+            <wp:docPr id="852180051" name="Picture 19" descr="A graph with blue and orange bars&#10;&#10;Description automatically generated"/>
+            <wp:cNvGraphicFramePr>
+              <a:graphicFrameLocks xmlns:a="http://schemas.openxmlformats.org/drawingml/2006/main" noChangeAspect="1"/>
+            </wp:cNvGraphicFramePr>
+            <a:graphic xmlns:a="http://schemas.openxmlformats.org/drawingml/2006/main">
+              <a:graphicData uri="http://schemas.openxmlformats.org/drawingml/2006/picture">
+                <pic:pic xmlns:pic="http://schemas.openxmlformats.org/drawingml/2006/picture">
+                  <pic:nvPicPr>
+                    <pic:cNvPr id="852180051" name="Picture 19" descr="A graph with blue and orange bars&#10;&#10;Description automatically generated"/>
+                    <pic:cNvPicPr>
+                      <a:picLocks noChangeAspect="1" noChangeArrowheads="1"/>
+                    </pic:cNvPicPr>
+                  </pic:nvPicPr>
+                  <pic:blipFill>
+                    <a:blip r:embed="rId18">
+                      <a:extLst>
+                        <a:ext uri="{28A0092B-C50C-407E-A947-70E740481C1C}">
+                          <a14:useLocalDpi xmlns:a14="http://schemas.microsoft.com/office/drawing/2010/main" val="0"/>
+                        </a:ext>
+                      </a:extLst>
+                    </a:blip>
+                    <a:srcRect/>
+                    <a:stretch>
+                      <a:fillRect/>
+                    </a:stretch>
+                  </pic:blipFill>
+                  <pic:spPr bwMode="auto">
+                    <a:xfrm>
+                      <a:off x="0" y="0"/>
+                      <a:ext cx="4982108" cy="2601233"/>
+                    </a:xfrm>
+                    <a:prstGeom prst="rect">
+                      <a:avLst/>
+                    </a:prstGeom>
+                    <a:noFill/>
+                    <a:ln>
+                      <a:noFill/>
+                    </a:ln>
+                  </pic:spPr>
+                </pic:pic>
+              </a:graphicData>
+            </a:graphic>
+          </wp:inline>
+        </w:drawing>
+      </w:r>
+    </w:p>
+    <w:p>
+      <w:pPr>
+        <w:ind w:left="1440"/>
+        <w:jc w:val="center"/>
+      </w:pPr>
+      <w:r>
+        <w:drawing>
+          <wp:inline distT="0" distB="0" distL="0" distR="0" wp14:anchorId="1C43F3B2" wp14:editId="64C6A74A">
+            <wp:extent cx="2762250" cy="2176773"/>
+            <wp:effectExtent l="0" t="0" r="0" b="0"/>
+            <wp:docPr id="2032990164" name="Picture 18" descr="A graph with red line and blue dots&#10;&#10;Description automatically generated"/>
+            <wp:cNvGraphicFramePr>
+              <a:graphicFrameLocks xmlns:a="http://schemas.openxmlformats.org/drawingml/2006/main" noChangeAspect="1"/>
+            </wp:cNvGraphicFramePr>
+            <a:graphic xmlns:a="http://schemas.openxmlformats.org/drawingml/2006/main">
+              <a:graphicData uri="http://schemas.openxmlformats.org/drawingml/2006/picture">
+                <pic:pic xmlns:pic="http://schemas.openxmlformats.org/drawingml/2006/picture">
+                  <pic:nvPicPr>
+                    <pic:cNvPr id="2032990164" name="Picture 18" descr="A graph with red line and blue dots&#10;&#10;Description automatically generated"/>
+                    <pic:cNvPicPr>
+                      <a:picLocks noChangeAspect="1" noChangeArrowheads="1"/>
+                    </pic:cNvPicPr>
+                  </pic:nvPicPr>
+                  <pic:blipFill>
+                    <a:blip r:embed="rId19">
+                      <a:extLst>
+                        <a:ext uri="{28A0092B-C50C-407E-A947-70E740481C1C}">
+                          <a14:useLocalDpi xmlns:a14="http://schemas.microsoft.com/office/drawing/2010/main" val="0"/>
+                        </a:ext>
+                      </a:extLst>
+                    </a:blip>
+                    <a:srcRect/>
+                    <a:stretch>
+                      <a:fillRect/>
+                    </a:stretch>
+                  </pic:blipFill>
+                  <pic:spPr bwMode="auto">
+                    <a:xfrm>
+                      <a:off x="0" y="0"/>
+                      <a:ext cx="2770202" cy="2183040"/>
+                    </a:xfrm>
+                    <a:prstGeom prst="rect">
+                      <a:avLst/>
+                    </a:prstGeom>
+                    <a:noFill/>
+                    <a:ln>
+                      <a:noFill/>
+                    </a:ln>
+                  </pic:spPr>
+                </pic:pic>
+              </a:graphicData>
+            </a:graphic>
+          </wp:inline>
+        </w:drawing>
+      </w:r>
+    </w:p>
+    <w:p>
+      <w:pPr>
+        <w:spacing w:after="0"/>
+        <w:ind w:left="1440"/>
+      </w:pPr>
+      <w:r>
+        <w:lastRenderedPageBreak/>
+        <w:t>Year: 2008</w:t>
+      </w:r>
+    </w:p>
+    <w:p>
+      <w:pPr>
+        <w:spacing w:after="0"/>
+        <w:ind w:left="1440"/>
+      </w:pPr>
+      <w:r>
+        <w:t>Sample size 26</w:t>
+      </w:r>
+    </w:p>
+    <w:p>
+      <w:pPr>
+        <w:spacing w:after="0"/>
+        <w:ind w:left="1440"/>
+      </w:pPr>
+      <w:r>
+        <w:t>Correlation Coefficient: 0.088, P Value: 0.668</w:t>
+      </w:r>
+    </w:p>
+    <w:p>
+      <w:pPr>
+        <w:spacing w:after="0"/>
+        <w:ind w:left="1440"/>
+      </w:pPr>
+    </w:p>
+    <w:p>
+      <w:pPr>
+        <w:ind w:left="1440"/>
+        <w:jc w:val="center"/>
+      </w:pPr>
+      <w:r>
+        <w:drawing>
+          <wp:inline distT="0" distB="0" distL="0" distR="0" wp14:anchorId="6D5B5D65" wp14:editId="4FB27CB0">
+            <wp:extent cx="5019675" cy="2288886"/>
+            <wp:effectExtent l="0" t="0" r="0" b="0"/>
+            <wp:docPr id="318800700" name="Picture 26" descr="A graph with blue and orange bars&#10;&#10;Description automatically generated"/>
+            <wp:cNvGraphicFramePr>
+              <a:graphicFrameLocks xmlns:a="http://schemas.openxmlformats.org/drawingml/2006/main" noChangeAspect="1"/>
+            </wp:cNvGraphicFramePr>
+            <a:graphic xmlns:a="http://schemas.openxmlformats.org/drawingml/2006/main">
+              <a:graphicData uri="http://schemas.openxmlformats.org/drawingml/2006/picture">
+                <pic:pic xmlns:pic="http://schemas.openxmlformats.org/drawingml/2006/picture">
+                  <pic:nvPicPr>
+                    <pic:cNvPr id="318800700" name="Picture 26" descr="A graph with blue and orange bars&#10;&#10;Description automatically generated"/>
+                    <pic:cNvPicPr>
+                      <a:picLocks noChangeAspect="1" noChangeArrowheads="1"/>
+                    </pic:cNvPicPr>
+                  </pic:nvPicPr>
+                  <pic:blipFill>
+                    <a:blip r:embed="rId20">
+                      <a:extLst>
+                        <a:ext uri="{28A0092B-C50C-407E-A947-70E740481C1C}">
+                          <a14:useLocalDpi xmlns:a14="http://schemas.microsoft.com/office/drawing/2010/main" val="0"/>
+                        </a:ext>
+                      </a:extLst>
+                    </a:blip>
+                    <a:srcRect/>
+                    <a:stretch>
+                      <a:fillRect/>
+                    </a:stretch>
+                  </pic:blipFill>
+                  <pic:spPr bwMode="auto">
+                    <a:xfrm>
+                      <a:off x="0" y="0"/>
+                      <a:ext cx="5029102" cy="2293185"/>
+                    </a:xfrm>
+                    <a:prstGeom prst="rect">
+                      <a:avLst/>
+                    </a:prstGeom>
+                    <a:noFill/>
+                    <a:ln>
+                      <a:noFill/>
+                    </a:ln>
+                  </pic:spPr>
+                </pic:pic>
+              </a:graphicData>
+            </a:graphic>
+          </wp:inline>
+        </w:drawing>
+      </w:r>
+    </w:p>
+    <w:p>
+      <w:pPr>
+        <w:ind w:left="1440"/>
+      </w:pPr>
+      <w:r>
+        <w:drawing>
+          <wp:inline distT="0" distB="0" distL="0" distR="0" wp14:anchorId="651ADD95" wp14:editId="6293B513">
+            <wp:extent cx="5048250" cy="2301916"/>
+            <wp:effectExtent l="0" t="0" r="0" b="3175"/>
+            <wp:docPr id="1560209370" name="Picture 25" descr="A graph of a number of movies&#10;&#10;Description automatically generated"/>
+            <wp:cNvGraphicFramePr>
+              <a:graphicFrameLocks xmlns:a="http://schemas.openxmlformats.org/drawingml/2006/main" noChangeAspect="1"/>
+            </wp:cNvGraphicFramePr>
+            <a:graphic xmlns:a="http://schemas.openxmlformats.org/drawingml/2006/main">
+              <a:graphicData uri="http://schemas.openxmlformats.org/drawingml/2006/picture">
+                <pic:pic xmlns:pic="http://schemas.openxmlformats.org/drawingml/2006/picture">
+                  <pic:nvPicPr>
+                    <pic:cNvPr id="1560209370" name="Picture 25" descr="A graph of a number of movies&#10;&#10;Description automatically generated"/>
+                    <pic:cNvPicPr>
+                      <a:picLocks noChangeAspect="1" noChangeArrowheads="1"/>
+                    </pic:cNvPicPr>
+                  </pic:nvPicPr>
+                  <pic:blipFill>
+                    <a:blip r:embed="rId21">
+                      <a:extLst>
+                        <a:ext uri="{28A0092B-C50C-407E-A947-70E740481C1C}">
+                          <a14:useLocalDpi xmlns:a14="http://schemas.microsoft.com/office/drawing/2010/main" val="0"/>
+                        </a:ext>
+                      </a:extLst>
+                    </a:blip>
+                    <a:srcRect/>
+                    <a:stretch>
+                      <a:fillRect/>
+                    </a:stretch>
+                  </pic:blipFill>
+                  <pic:spPr bwMode="auto">
+                    <a:xfrm>
+                      <a:off x="0" y="0"/>
+                      <a:ext cx="5067201" cy="2310557"/>
+                    </a:xfrm>
+                    <a:prstGeom prst="rect">
+                      <a:avLst/>
+                    </a:prstGeom>
+                    <a:noFill/>
+                    <a:ln>
+                      <a:noFill/>
+                    </a:ln>
+                  </pic:spPr>
+                </pic:pic>
+              </a:graphicData>
+            </a:graphic>
+          </wp:inline>
+        </w:drawing>
+      </w:r>
+    </w:p>
+    <w:p>
+      <w:pPr>
+        <w:ind w:left="1440" w:firstLine="720"/>
+      </w:pPr>
+      <w:r>
+        <w:t xml:space="preserve">                </w:t>
+      </w:r>
+      <w:r>
+        <w:drawing>
+          <wp:inline distT="0" distB="0" distL="0" distR="0" wp14:anchorId="52B37A90" wp14:editId="57443846">
+            <wp:extent cx="2989916" cy="2318385"/>
+            <wp:effectExtent l="0" t="0" r="1270" b="5715"/>
+            <wp:docPr id="1564212024" name="Picture 24" descr="A graph with blue dots and a red line&#10;&#10;Description automatically generated"/>
+            <wp:cNvGraphicFramePr>
+              <a:graphicFrameLocks xmlns:a="http://schemas.openxmlformats.org/drawingml/2006/main" noChangeAspect="1"/>
+            </wp:cNvGraphicFramePr>
+            <a:graphic xmlns:a="http://schemas.openxmlformats.org/drawingml/2006/main">
+              <a:graphicData uri="http://schemas.openxmlformats.org/drawingml/2006/picture">
+                <pic:pic xmlns:pic="http://schemas.openxmlformats.org/drawingml/2006/picture">
+                  <pic:nvPicPr>
+                    <pic:cNvPr id="1564212024" name="Picture 24" descr="A graph with blue dots and a red line&#10;&#10;Description automatically generated"/>
+                    <pic:cNvPicPr>
+                      <a:picLocks noChangeAspect="1" noChangeArrowheads="1"/>
+                    </pic:cNvPicPr>
+                  </pic:nvPicPr>
+                  <pic:blipFill>
+                    <a:blip r:embed="rId22">
+                      <a:extLst>
+                        <a:ext uri="{28A0092B-C50C-407E-A947-70E740481C1C}">
+                          <a14:useLocalDpi xmlns:a14="http://schemas.microsoft.com/office/drawing/2010/main" val="0"/>
+                        </a:ext>
+                      </a:extLst>
+                    </a:blip>
+                    <a:srcRect/>
+                    <a:stretch>
+                      <a:fillRect/>
+                    </a:stretch>
+                  </pic:blipFill>
+                  <pic:spPr bwMode="auto">
+                    <a:xfrm>
+                      <a:off x="0" y="0"/>
+                      <a:ext cx="3000188" cy="2326350"/>
+                    </a:xfrm>
+                    <a:prstGeom prst="rect">
+                      <a:avLst/>
+                    </a:prstGeom>
+                    <a:noFill/>
+                    <a:ln>
+                      <a:noFill/>
+                    </a:ln>
+                  </pic:spPr>
+                </pic:pic>
+              </a:graphicData>
+            </a:graphic>
+          </wp:inline>
+        </w:drawing>
+      </w:r>
+    </w:p>
+    <w:p>
+      <w:pPr>
+        <w:spacing w:after="0"/>
+        <w:ind w:left="1440" w:firstLine="720"/>
+      </w:pPr>
+      <w:r>
+        <w:lastRenderedPageBreak/>
+        <w:t>Year: 2009</w:t>
+      </w:r>
+    </w:p>
+    <w:p>
+      <w:pPr>
+        <w:spacing w:after="0"/>
+        <w:ind w:left="1440" w:firstLine="720"/>
+      </w:pPr>
+      <w:r>
+        <w:t>Sample size 57</w:t>
+      </w:r>
+    </w:p>
+    <w:p>
+      <w:pPr>
+        <w:spacing w:after="0"/>
+        <w:ind w:left="1440" w:firstLine="720"/>
+      </w:pPr>
+      <w:r>
+        <w:t>Correlation Coefficient: 0.134, P Value: 0.319</w:t>
+      </w:r>
+    </w:p>
+    <w:p>
+      <w:pPr>
+        <w:spacing w:after="0"/>
+        <w:ind w:left="1440" w:firstLine="720"/>
+      </w:pPr>
+    </w:p>
+    <w:p>
+      <w:pPr>
+        <w:ind w:left="1440" w:firstLine="720"/>
+      </w:pPr>
+      <w:r>
+        <w:drawing>
+          <wp:inline distT="0" distB="0" distL="0" distR="0" wp14:anchorId="3171A358" wp14:editId="7A23462E">
+            <wp:extent cx="4472992" cy="2228850"/>
+            <wp:effectExtent l="0" t="0" r="3810" b="0"/>
+            <wp:docPr id="1700778007" name="Picture 32" descr="A screenshot of a graph&#10;&#10;Description automatically generated"/>
+            <wp:cNvGraphicFramePr>
+              <a:graphicFrameLocks xmlns:a="http://schemas.openxmlformats.org/drawingml/2006/main" noChangeAspect="1"/>
+            </wp:cNvGraphicFramePr>
+            <a:graphic xmlns:a="http://schemas.openxmlformats.org/drawingml/2006/main">
+              <a:graphicData uri="http://schemas.openxmlformats.org/drawingml/2006/picture">
+                <pic:pic xmlns:pic="http://schemas.openxmlformats.org/drawingml/2006/picture">
+                  <pic:nvPicPr>
+                    <pic:cNvPr id="1700778007" name="Picture 32" descr="A screenshot of a graph&#10;&#10;Description automatically generated"/>
+                    <pic:cNvPicPr>
+                      <a:picLocks noChangeAspect="1" noChangeArrowheads="1"/>
+                    </pic:cNvPicPr>
+                  </pic:nvPicPr>
+                  <pic:blipFill>
+                    <a:blip r:embed="rId23">
+                      <a:extLst>
+                        <a:ext uri="{28A0092B-C50C-407E-A947-70E740481C1C}">
+                          <a14:useLocalDpi xmlns:a14="http://schemas.microsoft.com/office/drawing/2010/main" val="0"/>
+                        </a:ext>
+                      </a:extLst>
+                    </a:blip>
+                    <a:srcRect/>
+                    <a:stretch>
+                      <a:fillRect/>
+                    </a:stretch>
+                  </pic:blipFill>
+                  <pic:spPr bwMode="auto">
+                    <a:xfrm>
+                      <a:off x="0" y="0"/>
+                      <a:ext cx="4518648" cy="2251600"/>
+                    </a:xfrm>
+                    <a:prstGeom prst="rect">
+                      <a:avLst/>
+                    </a:prstGeom>
+                    <a:noFill/>
+                    <a:ln>
+                      <a:noFill/>
+                    </a:ln>
+                  </pic:spPr>
+                </pic:pic>
+              </a:graphicData>
+            </a:graphic>
+          </wp:inline>
+        </w:drawing>
+      </w:r>
+    </w:p>
+    <w:p>
+      <w:pPr>
+        <w:ind w:firstLine="720"/>
+      </w:pPr>
+      <w:r>
+        <w:t xml:space="preserve">           </w:t>
+      </w:r>
+      <w:r>
+        <w:drawing>
+          <wp:inline distT="0" distB="0" distL="0" distR="0" wp14:anchorId="6F9439E9" wp14:editId="69B62530">
+            <wp:extent cx="5052968" cy="2647950"/>
+            <wp:effectExtent l="0" t="0" r="0" b="0"/>
+            <wp:docPr id="1557131301" name="Picture 31" descr="A graph with blue and orange bars&#10;&#10;Description automatically generated"/>
+            <wp:cNvGraphicFramePr>
+              <a:graphicFrameLocks xmlns:a="http://schemas.openxmlformats.org/drawingml/2006/main" noChangeAspect="1"/>
+            </wp:cNvGraphicFramePr>
+            <a:graphic xmlns:a="http://schemas.openxmlformats.org/drawingml/2006/main">
+              <a:graphicData uri="http://schemas.openxmlformats.org/drawingml/2006/picture">
+                <pic:pic xmlns:pic="http://schemas.openxmlformats.org/drawingml/2006/picture">
+                  <pic:nvPicPr>
+                    <pic:cNvPr id="1557131301" name="Picture 31" descr="A graph with blue and orange bars&#10;&#10;Description automatically generated"/>
+                    <pic:cNvPicPr>
+                      <a:picLocks noChangeAspect="1" noChangeArrowheads="1"/>
+                    </pic:cNvPicPr>
+                  </pic:nvPicPr>
+                  <pic:blipFill>
+                    <a:blip r:embed="rId24">
+                      <a:extLst>
+                        <a:ext uri="{28A0092B-C50C-407E-A947-70E740481C1C}">
+                          <a14:useLocalDpi xmlns:a14="http://schemas.microsoft.com/office/drawing/2010/main" val="0"/>
+                        </a:ext>
+                      </a:extLst>
+                    </a:blip>
+                    <a:srcRect/>
+                    <a:stretch>
+                      <a:fillRect/>
+                    </a:stretch>
+                  </pic:blipFill>
+                  <pic:spPr bwMode="auto">
+                    <a:xfrm>
+                      <a:off x="0" y="0"/>
+                      <a:ext cx="5095601" cy="2670291"/>
+                    </a:xfrm>
+                    <a:prstGeom prst="rect">
+                      <a:avLst/>
+                    </a:prstGeom>
+                    <a:noFill/>
+                    <a:ln>
+                      <a:noFill/>
+                    </a:ln>
+                  </pic:spPr>
+                </pic:pic>
+              </a:graphicData>
+            </a:graphic>
+          </wp:inline>
+        </w:drawing>
+      </w:r>
+    </w:p>
+    <w:p>
+      <w:pPr>
+        <w:ind w:left="1440" w:firstLine="720"/>
+      </w:pPr>
+      <w:r>
+        <w:t xml:space="preserve"> </w:t>
+      </w:r>
+      <w:r>
+        <w:tab/>
+        <w:t xml:space="preserve">  </w:t>
+      </w:r>
+      <w:r>
+        <w:drawing>
+          <wp:inline distT="0" distB="0" distL="0" distR="0" wp14:anchorId="247EA2C5" wp14:editId="4A062865">
+            <wp:extent cx="2790825" cy="2199292"/>
+            <wp:effectExtent l="0" t="0" r="0" b="0"/>
+            <wp:docPr id="653214812" name="Picture 30" descr="A graph with blue dots and a red line&#10;&#10;Description automatically generated"/>
+            <wp:cNvGraphicFramePr>
+              <a:graphicFrameLocks xmlns:a="http://schemas.openxmlformats.org/drawingml/2006/main" noChangeAspect="1"/>
+            </wp:cNvGraphicFramePr>
+            <a:graphic xmlns:a="http://schemas.openxmlformats.org/drawingml/2006/main">
+              <a:graphicData uri="http://schemas.openxmlformats.org/drawingml/2006/picture">
+                <pic:pic xmlns:pic="http://schemas.openxmlformats.org/drawingml/2006/picture">
+                  <pic:nvPicPr>
+                    <pic:cNvPr id="653214812" name="Picture 30" descr="A graph with blue dots and a red line&#10;&#10;Description automatically generated"/>
+                    <pic:cNvPicPr>
+                      <a:picLocks noChangeAspect="1" noChangeArrowheads="1"/>
+                    </pic:cNvPicPr>
+                  </pic:nvPicPr>
+                  <pic:blipFill>
+                    <a:blip r:embed="rId25">
+                      <a:extLst>
+                        <a:ext uri="{28A0092B-C50C-407E-A947-70E740481C1C}">
+                          <a14:useLocalDpi xmlns:a14="http://schemas.microsoft.com/office/drawing/2010/main" val="0"/>
+                        </a:ext>
+                      </a:extLst>
+                    </a:blip>
+                    <a:srcRect/>
+                    <a:stretch>
+                      <a:fillRect/>
+                    </a:stretch>
+                  </pic:blipFill>
+                  <pic:spPr bwMode="auto">
+                    <a:xfrm>
+                      <a:off x="0" y="0"/>
+                      <a:ext cx="2806947" cy="2211997"/>
+                    </a:xfrm>
+                    <a:prstGeom prst="rect">
+                      <a:avLst/>
+                    </a:prstGeom>
+                    <a:noFill/>
+                    <a:ln>
+                      <a:noFill/>
+                    </a:ln>
+                  </pic:spPr>
+                </pic:pic>
+              </a:graphicData>
+            </a:graphic>
+          </wp:inline>
+        </w:drawing>
+      </w:r>
+    </w:p>
+    <w:p>
+      <w:pPr>
+        <w:spacing w:after="0"/>
+        <w:ind w:left="1440" w:firstLine="720"/>
+      </w:pPr>
+      <w:r>
+        <w:lastRenderedPageBreak/>
+        <w:t>Year: 2011</w:t>
+      </w:r>
+    </w:p>
+    <w:p>
+      <w:pPr>
+        <w:spacing w:after="0"/>
+        <w:ind w:left="1440" w:firstLine="720"/>
+      </w:pPr>
+      <w:r>
+        <w:t>Sample size 35</w:t>
+      </w:r>
+    </w:p>
+    <w:p>
+      <w:pPr>
+        <w:spacing w:after="0"/>
+        <w:ind w:left="1440" w:firstLine="720"/>
+      </w:pPr>
+      <w:r>
+        <w:t>Correlation Coefficient: 0.190, P Value: 0.275</w:t>
+      </w:r>
+    </w:p>
+    <w:p>
+      <w:pPr>
+        <w:spacing w:after="0"/>
+        <w:ind w:left="1440" w:firstLine="720"/>
+      </w:pPr>
+    </w:p>
+    <w:p>
+      <w:pPr>
+        <w:ind w:left="720" w:firstLine="720"/>
+      </w:pPr>
+      <w:r>
+        <w:drawing>
+          <wp:inline distT="0" distB="0" distL="0" distR="0" wp14:anchorId="6D3878AA" wp14:editId="34602A6F">
+            <wp:extent cx="4579898" cy="2124075"/>
+            <wp:effectExtent l="0" t="0" r="0" b="0"/>
+            <wp:docPr id="72581291" name="Picture 38" descr="A graph with blue and orange bars&#10;&#10;Description automatically generated"/>
+            <wp:cNvGraphicFramePr>
+              <a:graphicFrameLocks xmlns:a="http://schemas.openxmlformats.org/drawingml/2006/main" noChangeAspect="1"/>
+            </wp:cNvGraphicFramePr>
+            <a:graphic xmlns:a="http://schemas.openxmlformats.org/drawingml/2006/main">
+              <a:graphicData uri="http://schemas.openxmlformats.org/drawingml/2006/picture">
+                <pic:pic xmlns:pic="http://schemas.openxmlformats.org/drawingml/2006/picture">
+                  <pic:nvPicPr>
+                    <pic:cNvPr id="72581291" name="Picture 38" descr="A graph with blue and orange bars&#10;&#10;Description automatically generated"/>
+                    <pic:cNvPicPr>
+                      <a:picLocks noChangeAspect="1" noChangeArrowheads="1"/>
+                    </pic:cNvPicPr>
+                  </pic:nvPicPr>
+                  <pic:blipFill>
+                    <a:blip r:embed="rId26">
+                      <a:extLst>
+                        <a:ext uri="{28A0092B-C50C-407E-A947-70E740481C1C}">
+                          <a14:useLocalDpi xmlns:a14="http://schemas.microsoft.com/office/drawing/2010/main" val="0"/>
+                        </a:ext>
+                      </a:extLst>
+                    </a:blip>
+                    <a:srcRect/>
+                    <a:stretch>
+                      <a:fillRect/>
+                    </a:stretch>
+                  </pic:blipFill>
+                  <pic:spPr bwMode="auto">
+                    <a:xfrm>
+                      <a:off x="0" y="0"/>
+                      <a:ext cx="4593507" cy="2130387"/>
+                    </a:xfrm>
+                    <a:prstGeom prst="rect">
+                      <a:avLst/>
+                    </a:prstGeom>
+                    <a:noFill/>
+                    <a:ln>
+                      <a:noFill/>
+                    </a:ln>
+                  </pic:spPr>
+                </pic:pic>
+              </a:graphicData>
+            </a:graphic>
+          </wp:inline>
+        </w:drawing>
+      </w:r>
+    </w:p>
+    <w:p>
+      <w:pPr>
+        <w:ind w:firstLine="720"/>
+      </w:pPr>
+      <w:r>
+        <w:t xml:space="preserve">        </w:t>
+      </w:r>
+      <w:r>
+        <w:drawing>
+          <wp:inline distT="0" distB="0" distL="0" distR="0" wp14:anchorId="2A7A15DC" wp14:editId="3EE20478">
+            <wp:extent cx="4824038" cy="2533650"/>
+            <wp:effectExtent l="0" t="0" r="0" b="0"/>
+            <wp:docPr id="508740934" name="Picture 37" descr="A graph of a number of movies&#10;&#10;Description automatically generated with medium confidence"/>
+            <wp:cNvGraphicFramePr>
+              <a:graphicFrameLocks xmlns:a="http://schemas.openxmlformats.org/drawingml/2006/main" noChangeAspect="1"/>
+            </wp:cNvGraphicFramePr>
+            <a:graphic xmlns:a="http://schemas.openxmlformats.org/drawingml/2006/main">
+              <a:graphicData uri="http://schemas.openxmlformats.org/drawingml/2006/picture">
+                <pic:pic xmlns:pic="http://schemas.openxmlformats.org/drawingml/2006/picture">
+                  <pic:nvPicPr>
+                    <pic:cNvPr id="508740934" name="Picture 37" descr="A graph of a number of movies&#10;&#10;Description automatically generated with medium confidence"/>
+                    <pic:cNvPicPr>
+                      <a:picLocks noChangeAspect="1" noChangeArrowheads="1"/>
+                    </pic:cNvPicPr>
+                  </pic:nvPicPr>
+                  <pic:blipFill>
+                    <a:blip r:embed="rId27">
+                      <a:extLst>
+                        <a:ext uri="{28A0092B-C50C-407E-A947-70E740481C1C}">
+                          <a14:useLocalDpi xmlns:a14="http://schemas.microsoft.com/office/drawing/2010/main" val="0"/>
+                        </a:ext>
+                      </a:extLst>
+                    </a:blip>
+                    <a:srcRect/>
+                    <a:stretch>
+                      <a:fillRect/>
+                    </a:stretch>
+                  </pic:blipFill>
+                  <pic:spPr bwMode="auto">
+                    <a:xfrm>
+                      <a:off x="0" y="0"/>
+                      <a:ext cx="4844728" cy="2544517"/>
+                    </a:xfrm>
+                    <a:prstGeom prst="rect">
+                      <a:avLst/>
+                    </a:prstGeom>
+                    <a:noFill/>
+                    <a:ln>
+                      <a:noFill/>
+                    </a:ln>
+                  </pic:spPr>
+                </pic:pic>
+              </a:graphicData>
+            </a:graphic>
+          </wp:inline>
+        </w:drawing>
+      </w:r>
+    </w:p>
+    <w:p>
+      <w:pPr>
+        <w:ind w:left="2160" w:firstLine="720"/>
+      </w:pPr>
+      <w:r>
+        <w:t xml:space="preserve"> </w:t>
+      </w:r>
+      <w:r>
+        <w:drawing>
+          <wp:inline distT="0" distB="0" distL="0" distR="0" wp14:anchorId="28A55564" wp14:editId="3C74A730">
+            <wp:extent cx="2623185" cy="2067184"/>
+            <wp:effectExtent l="0" t="0" r="5715" b="9525"/>
+            <wp:docPr id="253145068" name="Picture 36" descr="A graph with blue dots and a red line&#10;&#10;Description automatically generated"/>
+            <wp:cNvGraphicFramePr>
+              <a:graphicFrameLocks xmlns:a="http://schemas.openxmlformats.org/drawingml/2006/main" noChangeAspect="1"/>
+            </wp:cNvGraphicFramePr>
+            <a:graphic xmlns:a="http://schemas.openxmlformats.org/drawingml/2006/main">
+              <a:graphicData uri="http://schemas.openxmlformats.org/drawingml/2006/picture">
+                <pic:pic xmlns:pic="http://schemas.openxmlformats.org/drawingml/2006/picture">
+                  <pic:nvPicPr>
+                    <pic:cNvPr id="253145068" name="Picture 36" descr="A graph with blue dots and a red line&#10;&#10;Description automatically generated"/>
+                    <pic:cNvPicPr>
+                      <a:picLocks noChangeAspect="1" noChangeArrowheads="1"/>
+                    </pic:cNvPicPr>
+                  </pic:nvPicPr>
+                  <pic:blipFill>
+                    <a:blip r:embed="rId28">
+                      <a:extLst>
+                        <a:ext uri="{28A0092B-C50C-407E-A947-70E740481C1C}">
+                          <a14:useLocalDpi xmlns:a14="http://schemas.microsoft.com/office/drawing/2010/main" val="0"/>
+                        </a:ext>
+                      </a:extLst>
+                    </a:blip>
+                    <a:srcRect/>
+                    <a:stretch>
+                      <a:fillRect/>
+                    </a:stretch>
+                  </pic:blipFill>
+                  <pic:spPr bwMode="auto">
+                    <a:xfrm>
+                      <a:off x="0" y="0"/>
+                      <a:ext cx="2630868" cy="2073239"/>
+                    </a:xfrm>
+                    <a:prstGeom prst="rect">
+                      <a:avLst/>
+                    </a:prstGeom>
+                    <a:noFill/>
+                    <a:ln>
+                      <a:noFill/>
+                    </a:ln>
+                  </pic:spPr>
+                </pic:pic>
+              </a:graphicData>
+            </a:graphic>
+          </wp:inline>
+        </w:drawing>
+      </w:r>
+    </w:p>
+    <w:p>
+      <w:pPr>
+        <w:ind w:left="2160" w:firstLine="720"/>
+      </w:pPr>
+    </w:p>
+    <w:p>
+      <w:pPr>
+        <w:spacing w:after="0"/>
+        <w:ind w:left="1440" w:firstLine="720"/>
+      </w:pPr>
+      <w:r>
+        <w:lastRenderedPageBreak/>
+        <w:t>Year: 2012</w:t>
+      </w:r>
+    </w:p>
+    <w:p>
+      <w:pPr>
+        <w:spacing w:after="0"/>
+        <w:ind w:left="1440" w:firstLine="720"/>
+      </w:pPr>
+      <w:r>
+        <w:t>Sample size 23</w:t>
+      </w:r>
+    </w:p>
+    <w:p>
+      <w:pPr>
+        <w:spacing w:after="0"/>
+        <w:ind w:left="1440" w:firstLine="720"/>
+      </w:pPr>
+      <w:r>
+        <w:t>Correlation Coefficient: 0.548, P Value: 0.007</w:t>
+      </w:r>
+    </w:p>
+    <w:p>
+      <w:pPr>
+        <w:spacing w:after="0"/>
+        <w:ind w:left="2160" w:firstLine="720"/>
+      </w:pPr>
+    </w:p>
+    <w:p>
+      <w:pPr>
+        <w:ind w:left="1440" w:firstLine="720"/>
+      </w:pPr>
+      <w:r>
+        <w:drawing>
+          <wp:inline distT="0" distB="0" distL="0" distR="0" wp14:anchorId="4EB6405F" wp14:editId="4257EC87">
+            <wp:extent cx="4828071" cy="2354715"/>
+            <wp:effectExtent l="0" t="0" r="0" b="7620"/>
+            <wp:docPr id="1388102641" name="Picture 44" descr="A graph of a number of movies based on revenue&#10;&#10;Description automatically generated"/>
+            <wp:cNvGraphicFramePr>
+              <a:graphicFrameLocks xmlns:a="http://schemas.openxmlformats.org/drawingml/2006/main" noChangeAspect="1"/>
+            </wp:cNvGraphicFramePr>
+            <a:graphic xmlns:a="http://schemas.openxmlformats.org/drawingml/2006/main">
+              <a:graphicData uri="http://schemas.openxmlformats.org/drawingml/2006/picture">
+                <pic:pic xmlns:pic="http://schemas.openxmlformats.org/drawingml/2006/picture">
+                  <pic:nvPicPr>
+                    <pic:cNvPr id="1388102641" name="Picture 44" descr="A graph of a number of movies based on revenue&#10;&#10;Description automatically generated"/>
+                    <pic:cNvPicPr>
+                      <a:picLocks noChangeAspect="1" noChangeArrowheads="1"/>
+                    </pic:cNvPicPr>
+                  </pic:nvPicPr>
+                  <pic:blipFill>
+                    <a:blip r:embed="rId29">
+                      <a:extLst>
+                        <a:ext uri="{28A0092B-C50C-407E-A947-70E740481C1C}">
+                          <a14:useLocalDpi xmlns:a14="http://schemas.microsoft.com/office/drawing/2010/main" val="0"/>
+                        </a:ext>
+                      </a:extLst>
+                    </a:blip>
+                    <a:srcRect/>
+                    <a:stretch>
+                      <a:fillRect/>
+                    </a:stretch>
+                  </pic:blipFill>
+                  <pic:spPr bwMode="auto">
+                    <a:xfrm>
+                      <a:off x="0" y="0"/>
+                      <a:ext cx="4852068" cy="2366419"/>
+                    </a:xfrm>
+                    <a:prstGeom prst="rect">
+                      <a:avLst/>
+                    </a:prstGeom>
+                    <a:noFill/>
+                    <a:ln>
+                      <a:noFill/>
+                    </a:ln>
+                  </pic:spPr>
+                </pic:pic>
+              </a:graphicData>
+            </a:graphic>
+          </wp:inline>
+        </w:drawing>
+      </w:r>
+    </w:p>
+    <w:p>
+      <w:pPr>
+        <w:ind w:left="1440" w:firstLine="720"/>
+      </w:pPr>
+      <w:r>
+        <w:drawing>
+          <wp:inline distT="0" distB="0" distL="0" distR="0" wp14:anchorId="40D062B7" wp14:editId="79D8C23A">
+            <wp:extent cx="4828892" cy="2355116"/>
+            <wp:effectExtent l="0" t="0" r="0" b="7620"/>
+            <wp:docPr id="527095641" name="Picture 43" descr="A graph of a bar chart&#10;&#10;Description automatically generated with medium confidence"/>
+            <wp:cNvGraphicFramePr>
+              <a:graphicFrameLocks xmlns:a="http://schemas.openxmlformats.org/drawingml/2006/main" noChangeAspect="1"/>
+            </wp:cNvGraphicFramePr>
+            <a:graphic xmlns:a="http://schemas.openxmlformats.org/drawingml/2006/main">
+              <a:graphicData uri="http://schemas.openxmlformats.org/drawingml/2006/picture">
+                <pic:pic xmlns:pic="http://schemas.openxmlformats.org/drawingml/2006/picture">
+                  <pic:nvPicPr>
+                    <pic:cNvPr id="527095641" name="Picture 43" descr="A graph of a bar chart&#10;&#10;Description automatically generated with medium confidence"/>
+                    <pic:cNvPicPr>
+                      <a:picLocks noChangeAspect="1" noChangeArrowheads="1"/>
+                    </pic:cNvPicPr>
+                  </pic:nvPicPr>
+                  <pic:blipFill>
+                    <a:blip r:embed="rId30">
+                      <a:extLst>
+                        <a:ext uri="{28A0092B-C50C-407E-A947-70E740481C1C}">
+                          <a14:useLocalDpi xmlns:a14="http://schemas.microsoft.com/office/drawing/2010/main" val="0"/>
+                        </a:ext>
+                      </a:extLst>
+                    </a:blip>
+                    <a:srcRect/>
+                    <a:stretch>
+                      <a:fillRect/>
+                    </a:stretch>
+                  </pic:blipFill>
+                  <pic:spPr bwMode="auto">
+                    <a:xfrm>
+                      <a:off x="0" y="0"/>
+                      <a:ext cx="4842985" cy="2361990"/>
+                    </a:xfrm>
+                    <a:prstGeom prst="rect">
+                      <a:avLst/>
+                    </a:prstGeom>
+                    <a:noFill/>
+                    <a:ln>
+                      <a:noFill/>
+                    </a:ln>
+                  </pic:spPr>
+                </pic:pic>
+              </a:graphicData>
+            </a:graphic>
+          </wp:inline>
+        </w:drawing>
+      </w:r>
+    </w:p>
+    <w:p>
+      <w:pPr>
+        <w:ind w:left="2160" w:firstLine="720"/>
+      </w:pPr>
+      <w:r>
+        <w:t xml:space="preserve">     </w:t>
+      </w:r>
+      <w:r>
+        <w:drawing>
+          <wp:inline distT="0" distB="0" distL="0" distR="0" wp14:anchorId="1567D708" wp14:editId="6F778CAC">
+            <wp:extent cx="3067050" cy="2369746"/>
+            <wp:effectExtent l="0" t="0" r="0" b="0"/>
+            <wp:docPr id="1182008200" name="Picture 42" descr="A red line with blue dots&#10;&#10;Description automatically generated"/>
+            <wp:cNvGraphicFramePr>
+              <a:graphicFrameLocks xmlns:a="http://schemas.openxmlformats.org/drawingml/2006/main" noChangeAspect="1"/>
+            </wp:cNvGraphicFramePr>
+            <a:graphic xmlns:a="http://schemas.openxmlformats.org/drawingml/2006/main">
+              <a:graphicData uri="http://schemas.openxmlformats.org/drawingml/2006/picture">
+                <pic:pic xmlns:pic="http://schemas.openxmlformats.org/drawingml/2006/picture">
+                  <pic:nvPicPr>
+                    <pic:cNvPr id="1182008200" name="Picture 42" descr="A red line with blue dots&#10;&#10;Description automatically generated"/>
+                    <pic:cNvPicPr>
+                      <a:picLocks noChangeAspect="1" noChangeArrowheads="1"/>
+                    </pic:cNvPicPr>
+                  </pic:nvPicPr>
+                  <pic:blipFill>
+                    <a:blip r:embed="rId31">
+                      <a:extLst>
+                        <a:ext uri="{28A0092B-C50C-407E-A947-70E740481C1C}">
+                          <a14:useLocalDpi xmlns:a14="http://schemas.microsoft.com/office/drawing/2010/main" val="0"/>
+                        </a:ext>
+                      </a:extLst>
+                    </a:blip>
+                    <a:srcRect/>
+                    <a:stretch>
+                      <a:fillRect/>
+                    </a:stretch>
+                  </pic:blipFill>
+                  <pic:spPr bwMode="auto">
+                    <a:xfrm>
+                      <a:off x="0" y="0"/>
+                      <a:ext cx="3070733" cy="2372592"/>
+                    </a:xfrm>
+                    <a:prstGeom prst="rect">
+                      <a:avLst/>
+                    </a:prstGeom>
+                    <a:noFill/>
+                    <a:ln>
+                      <a:noFill/>
+                    </a:ln>
+                  </pic:spPr>
+                </pic:pic>
+              </a:graphicData>
+            </a:graphic>
+          </wp:inline>
+        </w:drawing>
+      </w:r>
+    </w:p>
+    <w:p>
+      <w:pPr>
+        <w:spacing w:after="0"/>
+        <w:ind w:left="720" w:firstLine="720"/>
+      </w:pPr>
+      <w:r>
+        <w:lastRenderedPageBreak/>
+        <w:t>Year: 2013</w:t>
+      </w:r>
+    </w:p>
+    <w:p>
+      <w:pPr>
+        <w:spacing w:after="0"/>
+        <w:ind w:left="720" w:firstLine="720"/>
+      </w:pPr>
+      <w:r>
+        <w:t>Sample size 18</w:t>
+      </w:r>
+    </w:p>
+    <w:p>
+      <w:pPr>
+        <w:spacing w:after="0"/>
+        <w:ind w:left="720" w:firstLine="720"/>
+      </w:pPr>
+      <w:r>
+        <w:t>Correlation Coefficient: 0.140, P Value: 0.579</w:t>
+      </w:r>
+    </w:p>
+    <w:p>
+      <w:pPr>
+        <w:spacing w:after="0"/>
+        <w:ind w:firstLine="720"/>
+      </w:pPr>
+    </w:p>
+    <w:p>
+      <w:pPr>
+        <w:ind w:left="720" w:firstLine="720"/>
+      </w:pPr>
+      <w:r>
+        <w:drawing>
+          <wp:inline distT="0" distB="0" distL="0" distR="0" wp14:anchorId="41BA72F1" wp14:editId="680E8ACB">
+            <wp:extent cx="4958080" cy="2415474"/>
+            <wp:effectExtent l="0" t="0" r="0" b="4445"/>
+            <wp:docPr id="1951505891" name="Picture 50" descr="A graph with blue and orange bars&#10;&#10;Description automatically generated"/>
+            <wp:cNvGraphicFramePr>
+              <a:graphicFrameLocks xmlns:a="http://schemas.openxmlformats.org/drawingml/2006/main" noChangeAspect="1"/>
+            </wp:cNvGraphicFramePr>
+            <a:graphic xmlns:a="http://schemas.openxmlformats.org/drawingml/2006/main">
+              <a:graphicData uri="http://schemas.openxmlformats.org/drawingml/2006/picture">
+                <pic:pic xmlns:pic="http://schemas.openxmlformats.org/drawingml/2006/picture">
+                  <pic:nvPicPr>
+                    <pic:cNvPr id="1951505891" name="Picture 50" descr="A graph with blue and orange bars&#10;&#10;Description automatically generated"/>
+                    <pic:cNvPicPr>
+                      <a:picLocks noChangeAspect="1" noChangeArrowheads="1"/>
+                    </pic:cNvPicPr>
+                  </pic:nvPicPr>
+                  <pic:blipFill>
+                    <a:blip r:embed="rId32">
+                      <a:extLst>
+                        <a:ext uri="{28A0092B-C50C-407E-A947-70E740481C1C}">
+                          <a14:useLocalDpi xmlns:a14="http://schemas.microsoft.com/office/drawing/2010/main" val="0"/>
+                        </a:ext>
+                      </a:extLst>
+                    </a:blip>
+                    <a:srcRect/>
+                    <a:stretch>
+                      <a:fillRect/>
+                    </a:stretch>
+                  </pic:blipFill>
+                  <pic:spPr bwMode="auto">
+                    <a:xfrm>
+                      <a:off x="0" y="0"/>
+                      <a:ext cx="4983188" cy="2427706"/>
+                    </a:xfrm>
+                    <a:prstGeom prst="rect">
+                      <a:avLst/>
+                    </a:prstGeom>
+                    <a:noFill/>
+                    <a:ln>
+                      <a:noFill/>
+                    </a:ln>
+                  </pic:spPr>
+                </pic:pic>
+              </a:graphicData>
+            </a:graphic>
+          </wp:inline>
+        </w:drawing>
+      </w:r>
+    </w:p>
+    <w:p>
+      <w:pPr>
+        <w:ind w:left="720" w:firstLine="720"/>
+      </w:pPr>
+      <w:r>
+        <w:drawing>
+          <wp:inline distT="0" distB="0" distL="0" distR="0" wp14:anchorId="28D864FD" wp14:editId="155451BA">
+            <wp:extent cx="4958080" cy="2415475"/>
+            <wp:effectExtent l="0" t="0" r="0" b="4445"/>
+            <wp:docPr id="1973786309" name="Picture 49" descr="A graph of a number of movies&#10;&#10;Description automatically generated"/>
+            <wp:cNvGraphicFramePr>
+              <a:graphicFrameLocks xmlns:a="http://schemas.openxmlformats.org/drawingml/2006/main" noChangeAspect="1"/>
+            </wp:cNvGraphicFramePr>
+            <a:graphic xmlns:a="http://schemas.openxmlformats.org/drawingml/2006/main">
+              <a:graphicData uri="http://schemas.openxmlformats.org/drawingml/2006/picture">
+                <pic:pic xmlns:pic="http://schemas.openxmlformats.org/drawingml/2006/picture">
+                  <pic:nvPicPr>
+                    <pic:cNvPr id="1973786309" name="Picture 49" descr="A graph of a number of movies&#10;&#10;Description automatically generated"/>
+                    <pic:cNvPicPr>
+                      <a:picLocks noChangeAspect="1" noChangeArrowheads="1"/>
+                    </pic:cNvPicPr>
+                  </pic:nvPicPr>
+                  <pic:blipFill>
+                    <a:blip r:embed="rId33">
+                      <a:extLst>
+                        <a:ext uri="{28A0092B-C50C-407E-A947-70E740481C1C}">
+                          <a14:useLocalDpi xmlns:a14="http://schemas.microsoft.com/office/drawing/2010/main" val="0"/>
+                        </a:ext>
+                      </a:extLst>
+                    </a:blip>
+                    <a:srcRect/>
+                    <a:stretch>
+                      <a:fillRect/>
+                    </a:stretch>
+                  </pic:blipFill>
+                  <pic:spPr bwMode="auto">
+                    <a:xfrm>
+                      <a:off x="0" y="0"/>
+                      <a:ext cx="4981892" cy="2427076"/>
+                    </a:xfrm>
+                    <a:prstGeom prst="rect">
+                      <a:avLst/>
+                    </a:prstGeom>
+                    <a:noFill/>
+                    <a:ln>
+                      <a:noFill/>
+                    </a:ln>
+                  </pic:spPr>
+                </pic:pic>
+              </a:graphicData>
+            </a:graphic>
+          </wp:inline>
+        </w:drawing>
+      </w:r>
+    </w:p>
+    <w:p>
+      <w:pPr>
+        <w:ind w:left="2160" w:firstLine="720"/>
+      </w:pPr>
+      <w:r>
+        <w:t xml:space="preserve">     </w:t>
+      </w:r>
+      <w:r>
+        <w:drawing>
+          <wp:inline distT="0" distB="0" distL="0" distR="0" wp14:anchorId="10A704CC" wp14:editId="04C0E991">
+            <wp:extent cx="2802890" cy="2208800"/>
+            <wp:effectExtent l="0" t="0" r="0" b="1270"/>
+            <wp:docPr id="312330900" name="Picture 48" descr="A graph with a red line and blue dots&#10;&#10;Description automatically generated"/>
+            <wp:cNvGraphicFramePr>
+              <a:graphicFrameLocks xmlns:a="http://schemas.openxmlformats.org/drawingml/2006/main" noChangeAspect="1"/>
+            </wp:cNvGraphicFramePr>
+            <a:graphic xmlns:a="http://schemas.openxmlformats.org/drawingml/2006/main">
+              <a:graphicData uri="http://schemas.openxmlformats.org/drawingml/2006/picture">
+                <pic:pic xmlns:pic="http://schemas.openxmlformats.org/drawingml/2006/picture">
+                  <pic:nvPicPr>
+                    <pic:cNvPr id="312330900" name="Picture 48" descr="A graph with a red line and blue dots&#10;&#10;Description automatically generated"/>
+                    <pic:cNvPicPr>
+                      <a:picLocks noChangeAspect="1" noChangeArrowheads="1"/>
+                    </pic:cNvPicPr>
+                  </pic:nvPicPr>
+                  <pic:blipFill>
+                    <a:blip r:embed="rId34">
+                      <a:extLst>
+                        <a:ext uri="{28A0092B-C50C-407E-A947-70E740481C1C}">
+                          <a14:useLocalDpi xmlns:a14="http://schemas.microsoft.com/office/drawing/2010/main" val="0"/>
+                        </a:ext>
+                      </a:extLst>
+                    </a:blip>
+                    <a:srcRect/>
+                    <a:stretch>
+                      <a:fillRect/>
+                    </a:stretch>
+                  </pic:blipFill>
+                  <pic:spPr bwMode="auto">
+                    <a:xfrm>
+                      <a:off x="0" y="0"/>
+                      <a:ext cx="2817803" cy="2220552"/>
+                    </a:xfrm>
+                    <a:prstGeom prst="rect">
+                      <a:avLst/>
+                    </a:prstGeom>
+                    <a:noFill/>
+                    <a:ln>
+                      <a:noFill/>
+                    </a:ln>
+                  </pic:spPr>
+                </pic:pic>
+              </a:graphicData>
+            </a:graphic>
+          </wp:inline>
+        </w:drawing>
+      </w:r>
+    </w:p>
+    <w:p>
+      <w:pPr>
+        <w:spacing w:after="0"/>
+        <w:ind w:left="720" w:firstLine="720"/>
+      </w:pPr>
+      <w:r>
+        <w:lastRenderedPageBreak/>
+        <w:t>Year: 2014</w:t>
+      </w:r>
+    </w:p>
+    <w:p>
+      <w:pPr>
+        <w:spacing w:after="0"/>
+        <w:ind w:left="720" w:firstLine="720"/>
+      </w:pPr>
+      <w:r>
+        <w:t>Sample size 16</w:t>
+      </w:r>
+    </w:p>
+    <w:p>
+      <w:pPr>
+        <w:spacing w:after="0"/>
+        <w:ind w:left="720" w:firstLine="720"/>
+      </w:pPr>
+      <w:r>
+        <w:t>Correlation Coefficient: -0.028, P Value: 0.918</w:t>
+      </w:r>
+    </w:p>
+    <w:p>
+      <w:pPr>
+        <w:spacing w:after="0"/>
+        <w:ind w:left="720" w:firstLine="720"/>
+      </w:pPr>
+    </w:p>
+    <w:p>
+      <w:pPr>
+        <w:ind w:left="720" w:firstLine="720"/>
+      </w:pPr>
+      <w:r>
+        <w:t xml:space="preserve">   </w:t>
+      </w:r>
+      <w:r>
+        <w:drawing>
+          <wp:inline distT="0" distB="0" distL="0" distR="0" wp14:anchorId="1D2BFE1D" wp14:editId="44D897B9">
+            <wp:extent cx="4742815" cy="2261959"/>
+            <wp:effectExtent l="0" t="0" r="635" b="5080"/>
+            <wp:docPr id="104877299" name="Picture 56" descr="A graph of a bar chart&#10;&#10;Description automatically generated with medium confidence"/>
+            <wp:cNvGraphicFramePr>
+              <a:graphicFrameLocks xmlns:a="http://schemas.openxmlformats.org/drawingml/2006/main" noChangeAspect="1"/>
+            </wp:cNvGraphicFramePr>
+            <a:graphic xmlns:a="http://schemas.openxmlformats.org/drawingml/2006/main">
+              <a:graphicData uri="http://schemas.openxmlformats.org/drawingml/2006/picture">
+                <pic:pic xmlns:pic="http://schemas.openxmlformats.org/drawingml/2006/picture">
+                  <pic:nvPicPr>
+                    <pic:cNvPr id="104877299" name="Picture 56" descr="A graph of a bar chart&#10;&#10;Description automatically generated with medium confidence"/>
+                    <pic:cNvPicPr>
+                      <a:picLocks noChangeAspect="1" noChangeArrowheads="1"/>
+                    </pic:cNvPicPr>
+                  </pic:nvPicPr>
+                  <pic:blipFill>
+                    <a:blip r:embed="rId35">
+                      <a:extLst>
+                        <a:ext uri="{28A0092B-C50C-407E-A947-70E740481C1C}">
+                          <a14:useLocalDpi xmlns:a14="http://schemas.microsoft.com/office/drawing/2010/main" val="0"/>
+                        </a:ext>
+                      </a:extLst>
+                    </a:blip>
+                    <a:srcRect/>
+                    <a:stretch>
+                      <a:fillRect/>
+                    </a:stretch>
+                  </pic:blipFill>
+                  <pic:spPr bwMode="auto">
+                    <a:xfrm>
+                      <a:off x="0" y="0"/>
+                      <a:ext cx="4764891" cy="2272487"/>
+                    </a:xfrm>
+                    <a:prstGeom prst="rect">
+                      <a:avLst/>
+                    </a:prstGeom>
+                    <a:noFill/>
+                    <a:ln>
+                      <a:noFill/>
+                    </a:ln>
+                  </pic:spPr>
+                </pic:pic>
+              </a:graphicData>
+            </a:graphic>
+          </wp:inline>
+        </w:drawing>
+      </w:r>
+    </w:p>
+    <w:p>
+      <w:pPr>
+        <w:ind w:left="720" w:firstLine="720"/>
+      </w:pPr>
+      <w:r>
+        <w:drawing>
+          <wp:inline distT="0" distB="0" distL="0" distR="0" wp14:anchorId="3BC051B6" wp14:editId="0A733AE8">
+            <wp:extent cx="4837247" cy="2517848"/>
+            <wp:effectExtent l="0" t="0" r="1905" b="0"/>
+            <wp:docPr id="28653381" name="Picture 55" descr="A graph with blue and orange bars&#10;&#10;Description automatically generated"/>
+            <wp:cNvGraphicFramePr>
+              <a:graphicFrameLocks xmlns:a="http://schemas.openxmlformats.org/drawingml/2006/main" noChangeAspect="1"/>
+            </wp:cNvGraphicFramePr>
+            <a:graphic xmlns:a="http://schemas.openxmlformats.org/drawingml/2006/main">
+              <a:graphicData uri="http://schemas.openxmlformats.org/drawingml/2006/picture">
+                <pic:pic xmlns:pic="http://schemas.openxmlformats.org/drawingml/2006/picture">
+                  <pic:nvPicPr>
+                    <pic:cNvPr id="28653381" name="Picture 55" descr="A graph with blue and orange bars&#10;&#10;Description automatically generated"/>
+                    <pic:cNvPicPr>
+                      <a:picLocks noChangeAspect="1" noChangeArrowheads="1"/>
+                    </pic:cNvPicPr>
+                  </pic:nvPicPr>
+                  <pic:blipFill>
+                    <a:blip r:embed="rId36">
+                      <a:extLst>
+                        <a:ext uri="{28A0092B-C50C-407E-A947-70E740481C1C}">
+                          <a14:useLocalDpi xmlns:a14="http://schemas.microsoft.com/office/drawing/2010/main" val="0"/>
+                        </a:ext>
+                      </a:extLst>
+                    </a:blip>
+                    <a:srcRect/>
+                    <a:stretch>
+                      <a:fillRect/>
+                    </a:stretch>
+                  </pic:blipFill>
+                  <pic:spPr bwMode="auto">
+                    <a:xfrm>
+                      <a:off x="0" y="0"/>
+                      <a:ext cx="4867030" cy="2533350"/>
+                    </a:xfrm>
+                    <a:prstGeom prst="rect">
+                      <a:avLst/>
+                    </a:prstGeom>
+                    <a:noFill/>
+                    <a:ln>
+                      <a:noFill/>
+                    </a:ln>
+                  </pic:spPr>
+                </pic:pic>
+              </a:graphicData>
+            </a:graphic>
+          </wp:inline>
+        </w:drawing>
+      </w:r>
+    </w:p>
+    <w:p>
+      <w:pPr>
+        <w:ind w:left="2160"/>
+      </w:pPr>
+      <w:r>
+        <w:t xml:space="preserve">          </w:t>
+      </w:r>
+      <w:r>
+        <w:drawing>
+          <wp:inline distT="0" distB="0" distL="0" distR="0" wp14:anchorId="5C0B8F47" wp14:editId="0FDBCD1F">
+            <wp:extent cx="2935866" cy="2276475"/>
+            <wp:effectExtent l="0" t="0" r="0" b="0"/>
+            <wp:docPr id="2098887118" name="Picture 54" descr="A graph with blue dots and a red line&#10;&#10;Description automatically generated"/>
+            <wp:cNvGraphicFramePr>
+              <a:graphicFrameLocks xmlns:a="http://schemas.openxmlformats.org/drawingml/2006/main" noChangeAspect="1"/>
+            </wp:cNvGraphicFramePr>
+            <a:graphic xmlns:a="http://schemas.openxmlformats.org/drawingml/2006/main">
+              <a:graphicData uri="http://schemas.openxmlformats.org/drawingml/2006/picture">
+                <pic:pic xmlns:pic="http://schemas.openxmlformats.org/drawingml/2006/picture">
+                  <pic:nvPicPr>
+                    <pic:cNvPr id="2098887118" name="Picture 54" descr="A graph with blue dots and a red line&#10;&#10;Description automatically generated"/>
+                    <pic:cNvPicPr>
+                      <a:picLocks noChangeAspect="1" noChangeArrowheads="1"/>
+                    </pic:cNvPicPr>
+                  </pic:nvPicPr>
+                  <pic:blipFill>
+                    <a:blip r:embed="rId37">
+                      <a:extLst>
+                        <a:ext uri="{28A0092B-C50C-407E-A947-70E740481C1C}">
+                          <a14:useLocalDpi xmlns:a14="http://schemas.microsoft.com/office/drawing/2010/main" val="0"/>
+                        </a:ext>
+                      </a:extLst>
+                    </a:blip>
+                    <a:srcRect/>
+                    <a:stretch>
+                      <a:fillRect/>
+                    </a:stretch>
+                  </pic:blipFill>
+                  <pic:spPr bwMode="auto">
+                    <a:xfrm>
+                      <a:off x="0" y="0"/>
+                      <a:ext cx="2964326" cy="2298543"/>
+                    </a:xfrm>
+                    <a:prstGeom prst="rect">
+                      <a:avLst/>
+                    </a:prstGeom>
+                    <a:noFill/>
+                    <a:ln>
+                      <a:noFill/>
+                    </a:ln>
+                  </pic:spPr>
+                </pic:pic>
+              </a:graphicData>
+            </a:graphic>
+          </wp:inline>
+        </w:drawing>
+      </w:r>
+    </w:p>
+    <w:p>
+      <w:pPr>
+        <w:spacing w:after="0"/>
+        <w:ind w:left="1440"/>
+      </w:pPr>
+      <w:r>
+        <w:lastRenderedPageBreak/>
+        <w:t>Year: 2015</w:t>
+      </w:r>
+    </w:p>
+    <w:p>
+      <w:pPr>
+        <w:spacing w:after="0"/>
+        <w:ind w:left="1440"/>
+      </w:pPr>
+      <w:r>
+        <w:t>Sample size 16</w:t>
+      </w:r>
+    </w:p>
+    <w:p>
+      <w:pPr>
+        <w:spacing w:after="0"/>
+        <w:ind w:left="1440"/>
+      </w:pPr>
+      <w:r>
+        <w:t>Correlation Coefficient: 0.573, P Value: 0.020</w:t>
+      </w:r>
+    </w:p>
+    <w:p>
+      <w:pPr>
+        <w:spacing w:after="0"/>
+        <w:ind w:left="1440"/>
+      </w:pPr>
+    </w:p>
+    <w:p>
+      <w:pPr>
+        <w:ind w:left="1440"/>
+      </w:pPr>
+      <w:r>
+        <w:drawing>
+          <wp:inline distT="0" distB="0" distL="0" distR="0" wp14:anchorId="77E90071" wp14:editId="34EAC033">
+            <wp:extent cx="4867275" cy="2352517"/>
+            <wp:effectExtent l="0" t="0" r="0" b="0"/>
+            <wp:docPr id="923479607" name="Picture 62" descr="A graph with blue and orange bars&#10;&#10;Description automatically generated"/>
+            <wp:cNvGraphicFramePr>
+              <a:graphicFrameLocks xmlns:a="http://schemas.openxmlformats.org/drawingml/2006/main" noChangeAspect="1"/>
+            </wp:cNvGraphicFramePr>
+            <a:graphic xmlns:a="http://schemas.openxmlformats.org/drawingml/2006/main">
+              <a:graphicData uri="http://schemas.openxmlformats.org/drawingml/2006/picture">
+                <pic:pic xmlns:pic="http://schemas.openxmlformats.org/drawingml/2006/picture">
+                  <pic:nvPicPr>
+                    <pic:cNvPr id="923479607" name="Picture 62" descr="A graph with blue and orange bars&#10;&#10;Description automatically generated"/>
+                    <pic:cNvPicPr>
+                      <a:picLocks noChangeAspect="1" noChangeArrowheads="1"/>
+                    </pic:cNvPicPr>
+                  </pic:nvPicPr>
+                  <pic:blipFill>
+                    <a:blip r:embed="rId38">
+                      <a:extLst>
+                        <a:ext uri="{28A0092B-C50C-407E-A947-70E740481C1C}">
+                          <a14:useLocalDpi xmlns:a14="http://schemas.microsoft.com/office/drawing/2010/main" val="0"/>
+                        </a:ext>
+                      </a:extLst>
+                    </a:blip>
+                    <a:srcRect/>
+                    <a:stretch>
+                      <a:fillRect/>
+                    </a:stretch>
+                  </pic:blipFill>
+                  <pic:spPr bwMode="auto">
+                    <a:xfrm>
+                      <a:off x="0" y="0"/>
+                      <a:ext cx="4888650" cy="2362848"/>
+                    </a:xfrm>
+                    <a:prstGeom prst="rect">
+                      <a:avLst/>
+                    </a:prstGeom>
+                    <a:noFill/>
+                    <a:ln>
+                      <a:noFill/>
+                    </a:ln>
+                  </pic:spPr>
+                </pic:pic>
+              </a:graphicData>
+            </a:graphic>
+          </wp:inline>
+        </w:drawing>
+      </w:r>
+    </w:p>
+    <w:p>
+      <w:pPr>
+        <w:ind w:left="1440"/>
+      </w:pPr>
+      <w:r>
+        <w:drawing>
+          <wp:inline distT="0" distB="0" distL="0" distR="0" wp14:anchorId="40C2ED28" wp14:editId="024F2B45">
+            <wp:extent cx="4867275" cy="2352517"/>
+            <wp:effectExtent l="0" t="0" r="0" b="0"/>
+            <wp:docPr id="1064300601" name="Picture 61" descr="A graph of a number of movies&#10;&#10;Description automatically generated with medium confidence"/>
+            <wp:cNvGraphicFramePr>
+              <a:graphicFrameLocks xmlns:a="http://schemas.openxmlformats.org/drawingml/2006/main" noChangeAspect="1"/>
+            </wp:cNvGraphicFramePr>
+            <a:graphic xmlns:a="http://schemas.openxmlformats.org/drawingml/2006/main">
+              <a:graphicData uri="http://schemas.openxmlformats.org/drawingml/2006/picture">
+                <pic:pic xmlns:pic="http://schemas.openxmlformats.org/drawingml/2006/picture">
+                  <pic:nvPicPr>
+                    <pic:cNvPr id="1064300601" name="Picture 61" descr="A graph of a number of movies&#10;&#10;Description automatically generated with medium confidence"/>
+                    <pic:cNvPicPr>
+                      <a:picLocks noChangeAspect="1" noChangeArrowheads="1"/>
+                    </pic:cNvPicPr>
+                  </pic:nvPicPr>
+                  <pic:blipFill>
+                    <a:blip r:embed="rId39">
+                      <a:extLst>
+                        <a:ext uri="{28A0092B-C50C-407E-A947-70E740481C1C}">
+                          <a14:useLocalDpi xmlns:a14="http://schemas.microsoft.com/office/drawing/2010/main" val="0"/>
+                        </a:ext>
+                      </a:extLst>
+                    </a:blip>
+                    <a:srcRect/>
+                    <a:stretch>
+                      <a:fillRect/>
+                    </a:stretch>
+                  </pic:blipFill>
+                  <pic:spPr bwMode="auto">
+                    <a:xfrm>
+                      <a:off x="0" y="0"/>
+                      <a:ext cx="4882816" cy="2360029"/>
+                    </a:xfrm>
+                    <a:prstGeom prst="rect">
+                      <a:avLst/>
+                    </a:prstGeom>
+                    <a:noFill/>
+                    <a:ln>
+                      <a:noFill/>
+                    </a:ln>
+                  </pic:spPr>
+                </pic:pic>
+              </a:graphicData>
+            </a:graphic>
+          </wp:inline>
+        </w:drawing>
+      </w:r>
+    </w:p>
+    <w:p>
+      <w:pPr>
+        <w:ind w:left="720"/>
+      </w:pPr>
+      <w:r>
+        <w:t xml:space="preserve"> </w:t>
+      </w:r>
+      <w:r>
+        <w:tab/>
+        <w:t xml:space="preserve">                      </w:t>
+      </w:r>
+      <w:r>
+        <w:drawing>
+          <wp:inline distT="0" distB="0" distL="0" distR="0" wp14:anchorId="1110E5FC" wp14:editId="5581A237">
+            <wp:extent cx="3030043" cy="2349500"/>
+            <wp:effectExtent l="0" t="0" r="0" b="0"/>
+            <wp:docPr id="1116635021" name="Picture 60" descr="A red line with blue dots&#10;&#10;Description automatically generated"/>
+            <wp:cNvGraphicFramePr>
+              <a:graphicFrameLocks xmlns:a="http://schemas.openxmlformats.org/drawingml/2006/main" noChangeAspect="1"/>
+            </wp:cNvGraphicFramePr>
+            <a:graphic xmlns:a="http://schemas.openxmlformats.org/drawingml/2006/main">
+              <a:graphicData uri="http://schemas.openxmlformats.org/drawingml/2006/picture">
+                <pic:pic xmlns:pic="http://schemas.openxmlformats.org/drawingml/2006/picture">
+                  <pic:nvPicPr>
+                    <pic:cNvPr id="1116635021" name="Picture 60" descr="A red line with blue dots&#10;&#10;Description automatically generated"/>
+                    <pic:cNvPicPr>
+                      <a:picLocks noChangeAspect="1" noChangeArrowheads="1"/>
+                    </pic:cNvPicPr>
+                  </pic:nvPicPr>
+                  <pic:blipFill>
+                    <a:blip r:embed="rId40">
+                      <a:extLst>
+                        <a:ext uri="{28A0092B-C50C-407E-A947-70E740481C1C}">
+                          <a14:useLocalDpi xmlns:a14="http://schemas.microsoft.com/office/drawing/2010/main" val="0"/>
+                        </a:ext>
+                      </a:extLst>
+                    </a:blip>
+                    <a:srcRect/>
+                    <a:stretch>
+                      <a:fillRect/>
+                    </a:stretch>
+                  </pic:blipFill>
+                  <pic:spPr bwMode="auto">
+                    <a:xfrm>
+                      <a:off x="0" y="0"/>
+                      <a:ext cx="3051159" cy="2365874"/>
+                    </a:xfrm>
+                    <a:prstGeom prst="rect">
+                      <a:avLst/>
+                    </a:prstGeom>
+                    <a:noFill/>
+                    <a:ln>
+                      <a:noFill/>
+                    </a:ln>
+                  </pic:spPr>
+                </pic:pic>
+              </a:graphicData>
+            </a:graphic>
+          </wp:inline>
+        </w:drawing>
+      </w:r>
+    </w:p>
+    <w:p>
+      <w:pPr>
+        <w:spacing w:after="0"/>
+        <w:ind w:left="1440"/>
+      </w:pPr>
+      <w:r>
+        <w:lastRenderedPageBreak/>
+        <w:t>Year: 2016</w:t>
+      </w:r>
+    </w:p>
+    <w:p>
+      <w:pPr>
+        <w:spacing w:after="0"/>
+        <w:ind w:left="1440"/>
+      </w:pPr>
+      <w:r>
+        <w:t>Sample size 11</w:t>
+      </w:r>
+    </w:p>
+    <w:p>
+      <w:pPr>
+        <w:spacing w:after="0"/>
+        <w:ind w:left="1440"/>
+      </w:pPr>
+      <w:r>
+        <w:t>Correlation Coefficient: -0.213, P Value: 0.530</w:t>
+      </w:r>
+    </w:p>
+    <w:p>
+      <w:pPr>
+        <w:spacing w:after="0"/>
+      </w:pPr>
+    </w:p>
+    <w:p>
+      <w:pPr>
+        <w:ind w:left="1440"/>
+      </w:pPr>
+      <w:r>
+        <w:drawing>
+          <wp:inline distT="0" distB="0" distL="0" distR="0" wp14:anchorId="12A31CDE" wp14:editId="6ED663C9">
+            <wp:extent cx="4754111" cy="2352675"/>
+            <wp:effectExtent l="0" t="0" r="8890" b="0"/>
+            <wp:docPr id="217693174" name="Picture 68" descr="A screenshot of a graph&#10;&#10;Description automatically generated"/>
+            <wp:cNvGraphicFramePr>
+              <a:graphicFrameLocks xmlns:a="http://schemas.openxmlformats.org/drawingml/2006/main" noChangeAspect="1"/>
+            </wp:cNvGraphicFramePr>
+            <a:graphic xmlns:a="http://schemas.openxmlformats.org/drawingml/2006/main">
+              <a:graphicData uri="http://schemas.openxmlformats.org/drawingml/2006/picture">
+                <pic:pic xmlns:pic="http://schemas.openxmlformats.org/drawingml/2006/picture">
+                  <pic:nvPicPr>
+                    <pic:cNvPr id="217693174" name="Picture 68" descr="A screenshot of a graph&#10;&#10;Description automatically generated"/>
+                    <pic:cNvPicPr>
+                      <a:picLocks noChangeAspect="1" noChangeArrowheads="1"/>
+                    </pic:cNvPicPr>
+                  </pic:nvPicPr>
+                  <pic:blipFill>
+                    <a:blip r:embed="rId41">
+                      <a:extLst>
+                        <a:ext uri="{28A0092B-C50C-407E-A947-70E740481C1C}">
+                          <a14:useLocalDpi xmlns:a14="http://schemas.microsoft.com/office/drawing/2010/main" val="0"/>
+                        </a:ext>
+                      </a:extLst>
+                    </a:blip>
+                    <a:srcRect/>
+                    <a:stretch>
+                      <a:fillRect/>
+                    </a:stretch>
+                  </pic:blipFill>
+                  <pic:spPr bwMode="auto">
+                    <a:xfrm>
+                      <a:off x="0" y="0"/>
+                      <a:ext cx="4765968" cy="2358543"/>
+                    </a:xfrm>
+                    <a:prstGeom prst="rect">
+                      <a:avLst/>
+                    </a:prstGeom>
+                    <a:noFill/>
+                    <a:ln>
+                      <a:noFill/>
+                    </a:ln>
+                  </pic:spPr>
+                </pic:pic>
+              </a:graphicData>
+            </a:graphic>
+          </wp:inline>
+        </w:drawing>
+      </w:r>
+    </w:p>
+    <w:p>
+      <w:pPr>
+        <w:ind w:left="1440"/>
+      </w:pPr>
+      <w:r>
+        <w:drawing>
+          <wp:inline distT="0" distB="0" distL="0" distR="0" wp14:anchorId="16973702" wp14:editId="2C5DB6F3">
+            <wp:extent cx="4781550" cy="2366253"/>
+            <wp:effectExtent l="0" t="0" r="0" b="0"/>
+            <wp:docPr id="586387317" name="Picture 67" descr="A graph with blue and orange bars&#10;&#10;Description automatically generated"/>
+            <wp:cNvGraphicFramePr>
+              <a:graphicFrameLocks xmlns:a="http://schemas.openxmlformats.org/drawingml/2006/main" noChangeAspect="1"/>
+            </wp:cNvGraphicFramePr>
+            <a:graphic xmlns:a="http://schemas.openxmlformats.org/drawingml/2006/main">
+              <a:graphicData uri="http://schemas.openxmlformats.org/drawingml/2006/picture">
+                <pic:pic xmlns:pic="http://schemas.openxmlformats.org/drawingml/2006/picture">
+                  <pic:nvPicPr>
+                    <pic:cNvPr id="586387317" name="Picture 67" descr="A graph with blue and orange bars&#10;&#10;Description automatically generated"/>
+                    <pic:cNvPicPr>
+                      <a:picLocks noChangeAspect="1" noChangeArrowheads="1"/>
+                    </pic:cNvPicPr>
+                  </pic:nvPicPr>
+                  <pic:blipFill>
+                    <a:blip r:embed="rId42">
+                      <a:extLst>
+                        <a:ext uri="{28A0092B-C50C-407E-A947-70E740481C1C}">
+                          <a14:useLocalDpi xmlns:a14="http://schemas.microsoft.com/office/drawing/2010/main" val="0"/>
+                        </a:ext>
+                      </a:extLst>
+                    </a:blip>
+                    <a:srcRect/>
+                    <a:stretch>
+                      <a:fillRect/>
+                    </a:stretch>
+                  </pic:blipFill>
+                  <pic:spPr bwMode="auto">
+                    <a:xfrm>
+                      <a:off x="0" y="0"/>
+                      <a:ext cx="4804174" cy="2377449"/>
+                    </a:xfrm>
+                    <a:prstGeom prst="rect">
+                      <a:avLst/>
+                    </a:prstGeom>
+                    <a:noFill/>
+                    <a:ln>
+                      <a:noFill/>
+                    </a:ln>
+                  </pic:spPr>
+                </pic:pic>
+              </a:graphicData>
+            </a:graphic>
+          </wp:inline>
+        </w:drawing>
+      </w:r>
+    </w:p>
+    <w:p>
+      <w:pPr>
+        <w:ind w:left="1440" w:firstLine="720"/>
+      </w:pPr>
+      <w:r>
+        <w:t xml:space="preserve">     </w:t>
+      </w:r>
+      <w:r>
+        <w:drawing>
+          <wp:inline distT="0" distB="0" distL="0" distR="0" wp14:anchorId="422610B5" wp14:editId="5813BB4D">
+            <wp:extent cx="2990850" cy="2356921"/>
+            <wp:effectExtent l="0" t="0" r="0" b="5715"/>
+            <wp:docPr id="1886629064" name="Picture 66" descr="A graph with a red line and blue dots&#10;&#10;Description automatically generated"/>
+            <wp:cNvGraphicFramePr>
+              <a:graphicFrameLocks xmlns:a="http://schemas.openxmlformats.org/drawingml/2006/main" noChangeAspect="1"/>
+            </wp:cNvGraphicFramePr>
+            <a:graphic xmlns:a="http://schemas.openxmlformats.org/drawingml/2006/main">
+              <a:graphicData uri="http://schemas.openxmlformats.org/drawingml/2006/picture">
+                <pic:pic xmlns:pic="http://schemas.openxmlformats.org/drawingml/2006/picture">
+                  <pic:nvPicPr>
+                    <pic:cNvPr id="1886629064" name="Picture 66" descr="A graph with a red line and blue dots&#10;&#10;Description automatically generated"/>
+                    <pic:cNvPicPr>
+                      <a:picLocks noChangeAspect="1" noChangeArrowheads="1"/>
+                    </pic:cNvPicPr>
+                  </pic:nvPicPr>
+                  <pic:blipFill>
+                    <a:blip r:embed="rId43">
+                      <a:extLst>
+                        <a:ext uri="{28A0092B-C50C-407E-A947-70E740481C1C}">
+                          <a14:useLocalDpi xmlns:a14="http://schemas.microsoft.com/office/drawing/2010/main" val="0"/>
+                        </a:ext>
+                      </a:extLst>
+                    </a:blip>
+                    <a:srcRect/>
+                    <a:stretch>
+                      <a:fillRect/>
+                    </a:stretch>
+                  </pic:blipFill>
+                  <pic:spPr bwMode="auto">
+                    <a:xfrm>
+                      <a:off x="0" y="0"/>
+                      <a:ext cx="3004779" cy="2367898"/>
+                    </a:xfrm>
+                    <a:prstGeom prst="rect">
+                      <a:avLst/>
+                    </a:prstGeom>
+                    <a:noFill/>
+                    <a:ln>
+                      <a:noFill/>
+                    </a:ln>
+                  </pic:spPr>
+                </pic:pic>
+              </a:graphicData>
+            </a:graphic>
+          </wp:inline>
+        </w:drawing>
+      </w:r>
+    </w:p>
+    <w:p>
+      <w:pPr>
+        <w:ind w:left="720"/>
+      </w:pPr>
+      <w:r>
+        <w:lastRenderedPageBreak/>
+        <w:t xml:space="preserve">Given the results of the analysis of the original ten-year period, from 2006 to 2016, a broader analysis of trends was performed over a thirty-year period, from 1986 to 2016.  During this period the correlation coefficient least squares trendline decreases from near 0.25 towards 0.00 while the </w:t>
+      </w:r>
+      <w:proofErr w:type="spellStart"/>
+      <w:r>
+        <w:t>p_value’s</w:t>
+      </w:r>
+      <w:proofErr w:type="spellEnd"/>
+      <w:r>
+        <w:t xml:space="preserve"> least squares trendline moved from just over 0.6 toward 0.4. The trendlines indicate that as the correlation between movie revenue and user ratings approaches zero, the probability of the null hypothesis decreases.  In this case, both the null hypothesis and the alternate hypothesis result in the same conclusion:  There is no significant relationship between a movie’s user ratings and revenue.</w:t>
+      </w:r>
+    </w:p>
+    <w:p>
+      <w:pPr>
+        <w:ind w:left="720"/>
+      </w:pPr>
+      <w:r>
+        <w:t xml:space="preserve">The results of the analysis of the thirty-year sample </w:t>
+      </w:r>
+      <w:r>
+        <w:t>are</w:t>
+      </w:r>
+      <w:r>
+        <w:t xml:space="preserve"> as follows:</w:t>
+      </w:r>
+    </w:p>
+    <w:p>
+      <w:pPr>
+        <w:spacing w:after="0"/>
+        <w:ind w:left="1440"/>
+      </w:pPr>
+      <w:r>
+        <w:t>Year Range:  1986 to 2016</w:t>
+      </w:r>
+    </w:p>
+    <w:p>
+      <w:pPr>
+        <w:spacing w:after="0"/>
+        <w:ind w:left="1440"/>
+      </w:pPr>
+    </w:p>
+    <w:p>
+      <w:pPr>
+        <w:spacing w:after="0"/>
+        <w:ind w:left="1440"/>
+      </w:pPr>
+      <w:r>
+        <w:t>Average Correlation Coefficient:  0.164</w:t>
+      </w:r>
+    </w:p>
+    <w:p>
+      <w:pPr>
+        <w:spacing w:after="0"/>
+        <w:ind w:left="1440"/>
+      </w:pPr>
+      <w:r>
+        <w:t>Min Correlation Coefficient:  -0.607</w:t>
+      </w:r>
+    </w:p>
+    <w:p>
+      <w:pPr>
+        <w:spacing w:after="0"/>
+        <w:ind w:left="1440"/>
+      </w:pPr>
+      <w:r>
+        <w:t>Max Correlation Coefficient:  1.000</w:t>
+      </w:r>
+    </w:p>
+    <w:p>
+      <w:pPr>
+        <w:spacing w:after="0"/>
+        <w:ind w:left="1440"/>
+      </w:pPr>
+    </w:p>
+    <w:p>
+      <w:pPr>
+        <w:spacing w:after="0"/>
+        <w:ind w:left="1440"/>
+      </w:pPr>
+      <w:r>
+        <w:t>Average P Value:  0.541</w:t>
+      </w:r>
+    </w:p>
+    <w:p>
+      <w:pPr>
+        <w:spacing w:after="0"/>
+        <w:ind w:left="1440"/>
+      </w:pPr>
+      <w:r>
+        <w:t>Min P Value:  0.007</w:t>
+      </w:r>
+    </w:p>
+    <w:p>
+      <w:pPr>
+        <w:spacing w:after="0"/>
+        <w:ind w:left="1440"/>
+      </w:pPr>
+      <w:r>
+        <w:t>Max P Value:  1.000</w:t>
+      </w:r>
+    </w:p>
+    <w:p>
+      <w:pPr>
+        <w:spacing w:after="0"/>
+        <w:ind w:left="1440"/>
+      </w:pPr>
+    </w:p>
+    <w:p>
+      <w:pPr>
+        <w:spacing w:after="0"/>
+        <w:ind w:left="1440"/>
+      </w:pPr>
+      <w:r>
+        <w:t>Average Yearly Sample Size:  14</w:t>
+      </w:r>
+    </w:p>
+    <w:p>
+      <w:pPr>
+        <w:spacing w:after="0"/>
+        <w:ind w:left="1440"/>
+      </w:pPr>
+      <w:r>
+        <w:t>Min Yearly Sample Size:  2</w:t>
+      </w:r>
+    </w:p>
+    <w:p>
+      <w:pPr>
+        <w:spacing w:after="0"/>
+        <w:ind w:left="1440"/>
+      </w:pPr>
+      <w:r>
+        <w:t>Max Yearly Sample Size:  57</w:t>
+      </w:r>
+    </w:p>
+    <w:p>
+      <w:pPr>
+        <w:spacing w:after="0"/>
+        <w:ind w:left="1440"/>
+      </w:pPr>
+      <w:r>
+        <w:t>Total Samples (All Years in Year Range): 448</w:t>
+      </w:r>
+    </w:p>
+    <w:p>
+      <w:pPr>
+        <w:ind w:left="720"/>
+      </w:pPr>
+    </w:p>
+    <w:p>
+      <w:pPr>
+        <w:ind w:left="720"/>
+      </w:pPr>
+      <w:r>
+        <w:t xml:space="preserve">The </w:t>
+      </w:r>
+      <w:r>
+        <w:t xml:space="preserve">charts of the </w:t>
+      </w:r>
+      <w:r>
+        <w:t xml:space="preserve">analysis </w:t>
+      </w:r>
+      <w:r>
+        <w:t xml:space="preserve">results </w:t>
+      </w:r>
+      <w:r>
+        <w:t>of the thirty-year sample are as follows:</w:t>
+      </w:r>
+    </w:p>
+    <w:p>
+      <w:pPr>
+        <w:ind w:left="720"/>
+      </w:pPr>
+    </w:p>
+    <w:p>
+      <w:pPr>
+        <w:ind w:left="720"/>
+      </w:pPr>
+      <w:r>
+        <w:lastRenderedPageBreak/>
+        <w:drawing>
+          <wp:inline distT="0" distB="0" distL="0" distR="0" wp14:anchorId="598D1F25" wp14:editId="2C91C199">
+            <wp:extent cx="3228975" cy="2490430"/>
+            <wp:effectExtent l="0" t="0" r="0" b="5715"/>
+            <wp:docPr id="1831123320" name="Picture 74"/>
+            <wp:cNvGraphicFramePr>
+              <a:graphicFrameLocks xmlns:a="http://schemas.openxmlformats.org/drawingml/2006/main" noChangeAspect="1"/>
+            </wp:cNvGraphicFramePr>
+            <a:graphic xmlns:a="http://schemas.openxmlformats.org/drawingml/2006/main">
+              <a:graphicData uri="http://schemas.openxmlformats.org/drawingml/2006/picture">
+                <pic:pic xmlns:pic="http://schemas.openxmlformats.org/drawingml/2006/picture">
+                  <pic:nvPicPr>
+                    <pic:cNvPr id="0" name="Picture 254"/>
+                    <pic:cNvPicPr>
+                      <a:picLocks noChangeAspect="1" noChangeArrowheads="1"/>
+                    </pic:cNvPicPr>
+                  </pic:nvPicPr>
+                  <pic:blipFill>
+                    <a:blip r:embed="rId44">
+                      <a:extLst>
+                        <a:ext uri="{28A0092B-C50C-407E-A947-70E740481C1C}">
+                          <a14:useLocalDpi xmlns:a14="http://schemas.microsoft.com/office/drawing/2010/main" val="0"/>
+                        </a:ext>
+                      </a:extLst>
+                    </a:blip>
+                    <a:srcRect/>
+                    <a:stretch>
+                      <a:fillRect/>
+                    </a:stretch>
+                  </pic:blipFill>
+                  <pic:spPr bwMode="auto">
+                    <a:xfrm>
+                      <a:off x="0" y="0"/>
+                      <a:ext cx="3290231" cy="2537675"/>
+                    </a:xfrm>
+                    <a:prstGeom prst="rect">
+                      <a:avLst/>
+                    </a:prstGeom>
+                    <a:noFill/>
+                    <a:ln>
+                      <a:noFill/>
+                    </a:ln>
+                  </pic:spPr>
+                </pic:pic>
+              </a:graphicData>
+            </a:graphic>
+          </wp:inline>
+        </w:drawing>
+      </w:r>
+    </w:p>
+    <w:p>
+      <w:pPr>
+        <w:ind w:left="720"/>
+      </w:pPr>
+      <w:r>
+        <w:drawing>
+          <wp:inline distT="0" distB="0" distL="0" distR="0" wp14:anchorId="15F0BA31" wp14:editId="3153018F">
+            <wp:extent cx="3472815" cy="2604610"/>
+            <wp:effectExtent l="0" t="0" r="0" b="5715"/>
+            <wp:docPr id="1264572360" name="Picture 73"/>
+            <wp:cNvGraphicFramePr>
+              <a:graphicFrameLocks xmlns:a="http://schemas.openxmlformats.org/drawingml/2006/main" noChangeAspect="1"/>
+            </wp:cNvGraphicFramePr>
+            <a:graphic xmlns:a="http://schemas.openxmlformats.org/drawingml/2006/main">
+              <a:graphicData uri="http://schemas.openxmlformats.org/drawingml/2006/picture">
+                <pic:pic xmlns:pic="http://schemas.openxmlformats.org/drawingml/2006/picture">
+                  <pic:nvPicPr>
+                    <pic:cNvPr id="0" name="Picture 255"/>
+                    <pic:cNvPicPr>
+                      <a:picLocks noChangeAspect="1" noChangeArrowheads="1"/>
+                    </pic:cNvPicPr>
+                  </pic:nvPicPr>
+                  <pic:blipFill>
+                    <a:blip r:embed="rId45">
+                      <a:extLst>
+                        <a:ext uri="{28A0092B-C50C-407E-A947-70E740481C1C}">
+                          <a14:useLocalDpi xmlns:a14="http://schemas.microsoft.com/office/drawing/2010/main" val="0"/>
+                        </a:ext>
+                      </a:extLst>
+                    </a:blip>
+                    <a:srcRect/>
+                    <a:stretch>
+                      <a:fillRect/>
+                    </a:stretch>
+                  </pic:blipFill>
+                  <pic:spPr bwMode="auto">
+                    <a:xfrm>
+                      <a:off x="0" y="0"/>
+                      <a:ext cx="3492627" cy="2619469"/>
+                    </a:xfrm>
+                    <a:prstGeom prst="rect">
+                      <a:avLst/>
+                    </a:prstGeom>
+                    <a:noFill/>
+                    <a:ln>
+                      <a:noFill/>
+                    </a:ln>
+                  </pic:spPr>
+                </pic:pic>
+              </a:graphicData>
+            </a:graphic>
+          </wp:inline>
+        </w:drawing>
+      </w:r>
+    </w:p>
+    <w:p>
+      <w:pPr>
+        <w:ind w:left="720"/>
+      </w:pPr>
+      <w:r>
+        <w:drawing>
+          <wp:inline distT="0" distB="0" distL="0" distR="0" wp14:anchorId="4F23A4EB" wp14:editId="30BDFD8A">
+            <wp:extent cx="3251636" cy="2619375"/>
+            <wp:effectExtent l="0" t="0" r="6350" b="0"/>
+            <wp:docPr id="707216241" name="Picture 72"/>
+            <wp:cNvGraphicFramePr>
+              <a:graphicFrameLocks xmlns:a="http://schemas.openxmlformats.org/drawingml/2006/main" noChangeAspect="1"/>
+            </wp:cNvGraphicFramePr>
+            <a:graphic xmlns:a="http://schemas.openxmlformats.org/drawingml/2006/main">
+              <a:graphicData uri="http://schemas.openxmlformats.org/drawingml/2006/picture">
+                <pic:pic xmlns:pic="http://schemas.openxmlformats.org/drawingml/2006/picture">
+                  <pic:nvPicPr>
+                    <pic:cNvPr id="0" name="Picture 256"/>
+                    <pic:cNvPicPr>
+                      <a:picLocks noChangeAspect="1" noChangeArrowheads="1"/>
+                    </pic:cNvPicPr>
+                  </pic:nvPicPr>
+                  <pic:blipFill>
+                    <a:blip r:embed="rId46">
+                      <a:extLst>
+                        <a:ext uri="{28A0092B-C50C-407E-A947-70E740481C1C}">
+                          <a14:useLocalDpi xmlns:a14="http://schemas.microsoft.com/office/drawing/2010/main" val="0"/>
+                        </a:ext>
+                      </a:extLst>
+                    </a:blip>
+                    <a:srcRect/>
+                    <a:stretch>
+                      <a:fillRect/>
+                    </a:stretch>
+                  </pic:blipFill>
+                  <pic:spPr bwMode="auto">
+                    <a:xfrm>
+                      <a:off x="0" y="0"/>
+                      <a:ext cx="3269627" cy="2633868"/>
+                    </a:xfrm>
+                    <a:prstGeom prst="rect">
+                      <a:avLst/>
+                    </a:prstGeom>
+                    <a:noFill/>
+                    <a:ln>
+                      <a:noFill/>
+                    </a:ln>
+                  </pic:spPr>
+                </pic:pic>
+              </a:graphicData>
+            </a:graphic>
+          </wp:inline>
+        </w:drawing>
+      </w:r>
+    </w:p>
+    <w:p>
+      <w:pPr>
+        <w:ind w:left="720"/>
+        <w:rPr>
+          <w:b/>
+          <w:bCs/>
+        </w:rPr>
+      </w:pPr>
+      <w:r>
+        <w:rPr>
+          <w:b/>
+          <w:bCs/>
+        </w:rPr>
+        <w:lastRenderedPageBreak/>
+        <w:t>F2 Practical Significance</w:t>
+      </w:r>
+    </w:p>
+    <w:p>
+      <w:pPr>
+        <w:ind w:left="720"/>
+      </w:pPr>
+      <w:r>
+        <w:t xml:space="preserve">The practical significance of the results of this project lies in the proper assignment of value we each give to a movie’s user ratings. Many individuals base their purchases on the results of peer review, and this basis for determining the value of a product to you may be flawed. Each of us assesses a product based on another user’s ratings to some extent </w:t>
+      </w:r>
+      <w:r>
+        <w:t>before</w:t>
+      </w:r>
+      <w:r>
+        <w:t xml:space="preserve"> purchasing that product. The goal of this project </w:t>
+      </w:r>
+      <w:r>
+        <w:t>is</w:t>
+      </w:r>
+      <w:r>
+        <w:t xml:space="preserve"> to demonstrate if numerical user ratings are useful in determining the success of a product which in this case, the products are box office movies.</w:t>
+      </w:r>
+    </w:p>
+    <w:p>
+      <w:pPr>
+        <w:ind w:left="720"/>
+      </w:pPr>
+      <w:r>
+        <w:t xml:space="preserve">Given the results of this analysis of the relationship between movie ratings and movie revenue, it can be clearly understood that movie ratings should not be given much value in the decision-making process as they are not indicative of a movie’s success.  </w:t>
+      </w:r>
+    </w:p>
+    <w:p>
+      <w:pPr>
+        <w:ind w:left="720"/>
+      </w:pPr>
+      <w:r>
+        <w:t xml:space="preserve">Given the subjective nature of reviews and ratings and the wide range of opinions regarding what makes a movie “good” or “bad”, it may be more useful to identify another means to predict the success of a film or any other product.  Even seemingly factual results indicating that a product or movie met expectations </w:t>
+      </w:r>
+      <w:r>
+        <w:t>are</w:t>
+      </w:r>
+      <w:r>
+        <w:t xml:space="preserve"> </w:t>
+      </w:r>
+      <w:r>
+        <w:t>based on the expectations of the individual reviewer who may not reflect another’s mindset.  The takeaway from this analysis is that user reviews should not be used to indicate a movie’s success.</w:t>
+      </w:r>
+    </w:p>
+    <w:p>
+      <w:pPr>
+        <w:ind w:left="720"/>
+      </w:pPr>
+    </w:p>
+    <w:p>
+      <w:pPr>
+        <w:ind w:left="720"/>
+        <w:rPr>
+          <w:b/>
+          <w:bCs/>
+        </w:rPr>
+      </w:pPr>
+      <w:r>
+        <w:rPr>
+          <w:b/>
+          <w:bCs/>
+        </w:rPr>
+        <w:t xml:space="preserve">F3: </w:t>
+      </w:r>
+      <w:proofErr w:type="gramStart"/>
+      <w:r>
+        <w:rPr>
+          <w:b/>
+          <w:bCs/>
+        </w:rPr>
+        <w:t>Overall</w:t>
+      </w:r>
+      <w:proofErr w:type="gramEnd"/>
+      <w:r>
+        <w:rPr>
+          <w:b/>
+          <w:bCs/>
+        </w:rPr>
+        <w:t xml:space="preserve"> Success</w:t>
+      </w:r>
+    </w:p>
+    <w:p>
+      <w:pPr>
+        <w:ind w:left="720"/>
+      </w:pPr>
+      <w:r>
+        <w:t>Based on the results of this analysis, the project was a success.  The correlation coefficients and P values for each year of the sampled year range, 2006 to 2016, were recorded.  Scatter plots representing the relationship of movie revenue and user ratings have been produced and bar charts demonstrating the revenue and user ratings of the top ten movies by user rating and revenue have been created.  Additionally, trending for the correlation, probability, and sample sizes have been identified for movies released within the original ten-year period as well as for a broader thirty-year period.</w:t>
+      </w:r>
+    </w:p>
+    <w:p>
+      <w:pPr>
+        <w:ind w:left="720"/>
+      </w:pPr>
+    </w:p>
+    <w:p>
+      <w:pPr>
+        <w:rPr>
+          <w:b/>
+          <w:bCs/>
+        </w:rPr>
+      </w:pPr>
+      <w:r>
+        <w:rPr>
+          <w:b/>
+          <w:bCs/>
+        </w:rPr>
+        <w:br w:type="page"/>
+      </w:r>
+    </w:p>
+    <w:p>
+      <w:pPr>
+        <w:ind w:left="720"/>
+        <w:rPr>
+          <w:b/>
+          <w:bCs/>
+        </w:rPr>
+      </w:pPr>
+      <w:r>
+        <w:rPr>
+          <w:b/>
+          <w:bCs/>
+        </w:rPr>
+        <w:lastRenderedPageBreak/>
+        <w:t>G: Conclusions</w:t>
+      </w:r>
+    </w:p>
+    <w:p>
+      <w:pPr>
+        <w:ind w:left="720"/>
+        <w:rPr>
+          <w:b/>
+          <w:bCs/>
+        </w:rPr>
+      </w:pPr>
+      <w:r>
+        <w:rPr>
+          <w:b/>
+          <w:bCs/>
+        </w:rPr>
+        <w:t>G1: Summary of Conclusions</w:t>
+      </w:r>
+    </w:p>
+    <w:p>
+      <w:pPr>
+        <w:ind w:left="720"/>
+      </w:pPr>
+      <w:r>
+        <w:t>This project has identified that there is no significant relationship between a movie’s revenue and user ratings.  In addition, the probability of no relationship existing between user ratings and movie revenue has been found more significant than our hypothesis that there is a correlation therein.  User ratings are highly subjective and reflect a specific user’s mindset at the time of the review and should not be given much value when deciding whether to purchase a movie or any other product.</w:t>
+      </w:r>
+    </w:p>
+    <w:p>
+      <w:pPr>
+        <w:ind w:left="720"/>
+        <w:rPr>
+          <w:b/>
+          <w:bCs/>
+        </w:rPr>
+      </w:pPr>
+    </w:p>
+    <w:p>
+      <w:pPr>
+        <w:ind w:left="720"/>
+        <w:rPr>
+          <w:b/>
+          <w:bCs/>
+        </w:rPr>
+      </w:pPr>
+      <w:r>
+        <w:rPr>
+          <w:b/>
+          <w:bCs/>
+        </w:rPr>
+        <w:t>G2: Effective Storytelling</w:t>
+      </w:r>
+    </w:p>
+    <w:p>
+      <w:pPr>
+        <w:ind w:left="720"/>
+      </w:pPr>
+      <w:r>
+        <w:t xml:space="preserve">The scatterplots and bar charts represent the relationship between movie revenue and user ratings for each given year of the sample range, 2006 to 2016.  These charts reflect the </w:t>
+      </w:r>
+      <w:r>
+        <w:t xml:space="preserve">movie </w:t>
+      </w:r>
+      <w:r>
+        <w:t xml:space="preserve">data </w:t>
+      </w:r>
+      <w:r>
+        <w:t xml:space="preserve">for each year </w:t>
+      </w:r>
+      <w:r>
+        <w:t>in a way that is easy to understand for any user.</w:t>
+      </w:r>
+    </w:p>
+    <w:p>
+      <w:pPr>
+        <w:ind w:left="720"/>
+      </w:pPr>
+      <w:r>
+        <w:t xml:space="preserve">The </w:t>
+      </w:r>
+      <w:r>
+        <w:t xml:space="preserve">line charts </w:t>
+      </w:r>
+      <w:r>
+        <w:t xml:space="preserve">of the correlation coefficients, P values, and sample sizes </w:t>
+      </w:r>
+      <w:r>
+        <w:t>over the years of</w:t>
+      </w:r>
+      <w:r>
+        <w:t xml:space="preserve"> the sample pe</w:t>
+      </w:r>
+      <w:r>
+        <w:t xml:space="preserve">riod demonstrate the changes over time in this data in a way that is easily understood by any viewer.  </w:t>
+      </w:r>
+    </w:p>
+    <w:p>
+      <w:pPr>
+        <w:ind w:left="720"/>
+      </w:pPr>
+    </w:p>
+    <w:p>
+      <w:pPr>
+        <w:ind w:left="720"/>
+        <w:rPr>
+          <w:b/>
+          <w:bCs/>
+        </w:rPr>
+      </w:pPr>
+      <w:r>
+        <w:rPr>
+          <w:b/>
+          <w:bCs/>
+        </w:rPr>
+        <w:t>G3: Recommended Courses of Action</w:t>
+      </w:r>
+    </w:p>
+    <w:p>
+      <w:pPr>
+        <w:ind w:left="720"/>
+      </w:pPr>
+      <w:r>
+        <w:t>Based on the results of this analysis a recommendation to review other factors related to the success of a movie should be explored.  These other factors could include the number of theaters that show</w:t>
+      </w:r>
+      <w:r>
+        <w:t>ed</w:t>
+      </w:r>
+      <w:r>
+        <w:t xml:space="preserve"> these movies, the movie genre, actors, production costs, etc.  An analysis using datasets </w:t>
+      </w:r>
+      <w:r>
+        <w:t>that</w:t>
+      </w:r>
+      <w:r>
+        <w:t xml:space="preserve"> include a much wider range of data would likely lead to </w:t>
+      </w:r>
+      <w:r>
+        <w:t>conclusions regarding where to focus such an analysis.</w:t>
+      </w:r>
+    </w:p>
+    <w:p>
+      <w:pPr>
+        <w:ind w:left="720"/>
+      </w:pPr>
+      <w:r>
+        <w:t>Another recommendation would be to break down sources of revenue for these movies such as box office openings, streaming services, cable TV broadcast, etc.  Identifying the impact of user reviews specific to these sources of movie revenue could lead to insights regarding where user ratings may be most significant regards movie revenue.</w:t>
+      </w:r>
+    </w:p>
+    <w:p>
+      <w:pPr>
+        <w:ind w:left="720"/>
+      </w:pPr>
+    </w:p>
+    <w:p>
+      <w:pPr>
+        <w:rPr>
+          <w:b/>
+          <w:bCs/>
+        </w:rPr>
+      </w:pPr>
+      <w:r>
+        <w:rPr>
+          <w:b/>
+          <w:bCs/>
+        </w:rPr>
+        <w:br w:type="page"/>
+      </w:r>
+    </w:p>
+    <w:p>
+      <w:pPr>
+        <w:ind w:left="720"/>
+        <w:rPr>
+          <w:b/>
+          <w:bCs/>
+        </w:rPr>
+      </w:pPr>
+      <w:r>
+        <w:rPr>
+          <w:b/>
+          <w:bCs/>
+        </w:rPr>
+        <w:lastRenderedPageBreak/>
+        <w:t>H: Panopto (Overview) Video Presentation</w:t>
+      </w:r>
+    </w:p>
+    <w:p>
+      <w:pPr>
+        <w:ind w:left="720"/>
+      </w:pPr>
+      <w:r>
+        <w:t xml:space="preserve">Panopto Link:  </w:t>
+      </w:r>
+      <w:hyperlink r:id="rId47" w:tgtFrame="_blank" w:history="1">
+        <w:r>
+          <w:rPr>
+            <w:rStyle w:val="Hyperlink"/>
+          </w:rPr>
+          <w:t>https://wgu.hosted.panopto.com/Panopto/Pages/Viewer.aspx?id=15edd071-de90-485e-b1df-b24901553419</w:t>
+        </w:r>
+      </w:hyperlink>
+    </w:p>
+    <w:p>
+      <w:pPr>
+        <w:ind w:left="720"/>
+      </w:pPr>
+    </w:p>
+    <w:p>
+      <w:pPr>
+        <w:ind w:left="720"/>
+        <w:rPr>
+          <w:b/>
+          <w:bCs/>
+        </w:rPr>
+      </w:pPr>
+      <w:r>
+        <w:rPr>
+          <w:b/>
+          <w:bCs/>
+        </w:rPr>
+        <w:t>Appendices</w:t>
+      </w:r>
+    </w:p>
+    <w:p>
+      <w:pPr>
+        <w:pStyle w:val="ListParagraph"/>
+        <w:numPr>
+          <w:ilvl w:val="0"/>
+          <w:numId w:val="6"/>
+        </w:numPr>
+      </w:pPr>
+      <w:r>
+        <w:t xml:space="preserve">The code used for this analysis is stored in a GitHub repository.  </w:t>
+      </w:r>
+    </w:p>
+    <w:p>
+      <w:pPr>
+        <w:pStyle w:val="ListParagraph"/>
+        <w:numPr>
+          <w:ilvl w:val="0"/>
+          <w:numId w:val="6"/>
+        </w:numPr>
+      </w:pPr>
+      <w:r>
+        <w:t xml:space="preserve">GitHub link:  </w:t>
+      </w:r>
+      <w:hyperlink r:id="rId48" w:history="1">
+        <w:proofErr w:type="spellStart"/>
+        <w:r>
+          <w:rPr>
+            <w:rStyle w:val="Hyperlink"/>
+          </w:rPr>
+          <w:t>KennethExchange</w:t>
+        </w:r>
+        <w:proofErr w:type="spellEnd"/>
+        <w:r>
+          <w:rPr>
+            <w:rStyle w:val="Hyperlink"/>
+          </w:rPr>
+          <w:t>/Data-Analytics-Capstone at master</w:t>
+        </w:r>
+      </w:hyperlink>
+    </w:p>
+    <w:p>
+      <w:pPr>
+        <w:ind w:left="1440"/>
+      </w:pPr>
+      <w:r>
+        <w:t xml:space="preserve">Note:  The code is contained within the following file:  </w:t>
+      </w:r>
+      <w:r>
+        <w:t xml:space="preserve">D502 Capstone - Popular Movies Make More </w:t>
+      </w:r>
+      <w:proofErr w:type="spellStart"/>
+      <w:r>
+        <w:t>Money.ipynb</w:t>
+      </w:r>
+      <w:proofErr w:type="spellEnd"/>
+    </w:p>
+    <w:p>
+      <w:pPr>
+        <w:pStyle w:val="ListParagraph"/>
+        <w:numPr>
+          <w:ilvl w:val="0"/>
+          <w:numId w:val="6"/>
+        </w:numPr>
+      </w:pPr>
+      <w:r>
+        <w:t>The two datasets selected for this project are public domain and are found on OpenML.org.</w:t>
+      </w:r>
+    </w:p>
+    <w:p>
+      <w:pPr>
+        <w:ind w:left="720" w:firstLine="720"/>
+      </w:pPr>
+      <w:r>
+        <w:t>The two datasets are:</w:t>
+      </w:r>
+    </w:p>
+    <w:p>
+      <w:pPr>
+        <w:pStyle w:val="ListParagraph"/>
+        <w:numPr>
+          <w:ilvl w:val="0"/>
+          <w:numId w:val="7"/>
+        </w:numPr>
+        <w:shd w:val="clear" w:color="auto" w:fill="FFFFFF"/>
+        <w:spacing w:before="100" w:beforeAutospacing="1" w:after="100" w:afterAutospacing="1" w:line="240" w:lineRule="auto"/>
+        <w:ind w:left="1800"/>
+        <w:rPr>
+          <w:rFonts w:ascii="Segoe UI" w:hAnsi="Segoe UI" w:cs="Segoe UI"/>
+          <w:sz w:val="21"/>
+          <w:szCs w:val="21"/>
+        </w:rPr>
+      </w:pPr>
+      <w:r>
+        <w:rPr>
+          <w:rFonts w:ascii="Segoe UI" w:hAnsi="Segoe UI" w:cs="Segoe UI"/>
+          <w:sz w:val="21"/>
+          <w:szCs w:val="21"/>
+        </w:rPr>
+        <w:t>The Revenue dataset:</w:t>
+      </w:r>
+    </w:p>
+    <w:p>
+      <w:pPr>
+        <w:shd w:val="clear" w:color="auto" w:fill="FFFFFF"/>
+        <w:spacing w:before="100" w:beforeAutospacing="1" w:after="100" w:afterAutospacing="1" w:line="240" w:lineRule="auto"/>
+        <w:ind w:left="1800"/>
+        <w:rPr>
+          <w:rFonts w:ascii="Segoe UI" w:hAnsi="Segoe UI" w:cs="Segoe UI"/>
+          <w:sz w:val="21"/>
+          <w:szCs w:val="21"/>
+        </w:rPr>
+      </w:pPr>
+      <w:r>
+        <w:rPr>
+          <w:rFonts w:ascii="Segoe UI" w:hAnsi="Segoe UI" w:cs="Segoe UI"/>
+          <w:sz w:val="21"/>
+          <w:szCs w:val="21"/>
+        </w:rPr>
+        <w:t>From OpenML: Detailed movie descriptions - ideal for Recommendation Engines Website: </w:t>
+      </w:r>
+      <w:hyperlink r:id="rId49" w:tgtFrame="_blank" w:history="1">
+        <w:r>
+          <w:rPr>
+            <w:rStyle w:val="Hyperlink"/>
+            <w:rFonts w:ascii="Segoe UI" w:hAnsi="Segoe UI" w:cs="Segoe UI"/>
+            <w:sz w:val="21"/>
+            <w:szCs w:val="21"/>
+          </w:rPr>
+          <w:t>https://www.openml.org/search?type=data&amp;status=active&amp;id=43113</w:t>
+        </w:r>
+      </w:hyperlink>
+      <w:r>
+        <w:rPr>
+          <w:rFonts w:ascii="Segoe UI" w:hAnsi="Segoe UI" w:cs="Segoe UI"/>
+          <w:sz w:val="21"/>
+          <w:szCs w:val="21"/>
+        </w:rPr>
+        <w:t> Link to data: </w:t>
+      </w:r>
+      <w:hyperlink r:id="rId50" w:tgtFrame="_blank" w:history="1">
+        <w:r>
+          <w:rPr>
+            <w:rStyle w:val="Hyperlink"/>
+            <w:rFonts w:ascii="Segoe UI" w:hAnsi="Segoe UI" w:cs="Segoe UI"/>
+            <w:sz w:val="21"/>
+            <w:szCs w:val="21"/>
+          </w:rPr>
+          <w:t>https://www.openml.org/data/download/22047889/dataset</w:t>
+        </w:r>
+      </w:hyperlink>
+    </w:p>
+    <w:p>
+      <w:pPr>
+        <w:pStyle w:val="ListParagraph"/>
+        <w:numPr>
+          <w:ilvl w:val="0"/>
+          <w:numId w:val="7"/>
+        </w:numPr>
+        <w:shd w:val="clear" w:color="auto" w:fill="FFFFFF"/>
+        <w:spacing w:before="100" w:beforeAutospacing="1" w:after="100" w:afterAutospacing="1" w:line="240" w:lineRule="auto"/>
+        <w:ind w:left="1800"/>
+        <w:rPr>
+          <w:rFonts w:ascii="Segoe UI" w:hAnsi="Segoe UI" w:cs="Segoe UI"/>
+          <w:sz w:val="21"/>
+          <w:szCs w:val="21"/>
+        </w:rPr>
+      </w:pPr>
+      <w:r>
+        <w:rPr>
+          <w:rFonts w:ascii="Segoe UI" w:hAnsi="Segoe UI" w:cs="Segoe UI"/>
+          <w:sz w:val="21"/>
+          <w:szCs w:val="21"/>
+        </w:rPr>
+        <w:t>The Review dataset:</w:t>
+      </w:r>
+    </w:p>
+    <w:p>
+      <w:pPr>
+        <w:pStyle w:val="ListParagraph"/>
+        <w:shd w:val="clear" w:color="auto" w:fill="FFFFFF"/>
+        <w:spacing w:before="100" w:beforeAutospacing="1" w:after="100" w:afterAutospacing="1" w:line="240" w:lineRule="auto"/>
+        <w:ind w:left="1800"/>
+        <w:rPr>
+          <w:rFonts w:ascii="Segoe UI" w:hAnsi="Segoe UI" w:cs="Segoe UI"/>
+          <w:sz w:val="21"/>
+          <w:szCs w:val="21"/>
+        </w:rPr>
+      </w:pPr>
+    </w:p>
+    <w:p>
+      <w:pPr>
+        <w:pStyle w:val="ListParagraph"/>
+        <w:shd w:val="clear" w:color="auto" w:fill="FFFFFF"/>
+        <w:spacing w:before="100" w:beforeAutospacing="1" w:after="100" w:afterAutospacing="1" w:line="240" w:lineRule="auto"/>
+        <w:ind w:left="1800"/>
+        <w:rPr>
+          <w:rStyle w:val="Hyperlink"/>
+          <w:rFonts w:ascii="Segoe UI" w:hAnsi="Segoe UI" w:cs="Segoe UI"/>
+          <w:sz w:val="21"/>
+          <w:szCs w:val="21"/>
+        </w:rPr>
+      </w:pPr>
+      <w:r>
+        <w:rPr>
+          <w:rFonts w:ascii="Segoe UI" w:hAnsi="Segoe UI" w:cs="Segoe UI"/>
+          <w:sz w:val="21"/>
+          <w:szCs w:val="21"/>
+        </w:rPr>
+        <w:t xml:space="preserve">From OpenML: This dataset contains IMDb ratings and votes information for movies having original </w:t>
+      </w:r>
+      <w:r>
+        <w:rPr>
+          <w:rFonts w:ascii="Segoe UI" w:hAnsi="Segoe UI" w:cs="Segoe UI"/>
+          <w:sz w:val="21"/>
+          <w:szCs w:val="21"/>
+        </w:rPr>
+        <w:t>titles</w:t>
+      </w:r>
+      <w:r>
+        <w:rPr>
+          <w:rFonts w:ascii="Segoe UI" w:hAnsi="Segoe UI" w:cs="Segoe UI"/>
+          <w:sz w:val="21"/>
+          <w:szCs w:val="21"/>
+        </w:rPr>
+        <w:t>. Website: </w:t>
+      </w:r>
+      <w:hyperlink r:id="rId51" w:tgtFrame="_blank" w:history="1">
+        <w:r>
+          <w:rPr>
+            <w:rStyle w:val="Hyperlink"/>
+            <w:rFonts w:ascii="Segoe UI" w:hAnsi="Segoe UI" w:cs="Segoe UI"/>
+            <w:sz w:val="21"/>
+            <w:szCs w:val="21"/>
+          </w:rPr>
+          <w:t>https://www.openml.org/search?type=data&amp;sort=runs&amp;id=43784&amp;status=active</w:t>
+        </w:r>
+      </w:hyperlink>
+      <w:r>
+        <w:rPr>
+          <w:rFonts w:ascii="Segoe UI" w:hAnsi="Segoe UI" w:cs="Segoe UI"/>
+          <w:sz w:val="21"/>
+          <w:szCs w:val="21"/>
+        </w:rPr>
+        <w:t> Link to data: </w:t>
+      </w:r>
+      <w:hyperlink r:id="rId52" w:tgtFrame="_blank" w:history="1">
+        <w:r>
+          <w:rPr>
+            <w:rStyle w:val="Hyperlink"/>
+            <w:rFonts w:ascii="Segoe UI" w:hAnsi="Segoe UI" w:cs="Segoe UI"/>
+            <w:sz w:val="21"/>
+            <w:szCs w:val="21"/>
+          </w:rPr>
+          <w:t>https://www.openml.org/data/download/22102609/dataset</w:t>
+        </w:r>
+      </w:hyperlink>
+    </w:p>
+    <w:p>
+      <w:pPr>
+        <w:pStyle w:val="ListParagraph"/>
+        <w:shd w:val="clear" w:color="auto" w:fill="FFFFFF"/>
+        <w:spacing w:before="100" w:beforeAutospacing="1" w:after="100" w:afterAutospacing="1" w:line="240" w:lineRule="auto"/>
+        <w:ind w:left="1800"/>
+        <w:rPr>
+          <w:rFonts w:ascii="Segoe UI" w:hAnsi="Segoe UI" w:cs="Segoe UI"/>
+          <w:sz w:val="21"/>
+          <w:szCs w:val="21"/>
+        </w:rPr>
+      </w:pPr>
+    </w:p>
+    <w:p>
+      <w:pPr>
+        <w:rPr>
+          <w:b/>
+          <w:bCs/>
+        </w:rPr>
+      </w:pPr>
+      <w:r>
+        <w:tab/>
+      </w:r>
+      <w:r>
+        <w:rPr>
+          <w:b/>
+          <w:bCs/>
+        </w:rPr>
+        <w:t>References</w:t>
+      </w:r>
+    </w:p>
+    <w:p>
+      <w:r>
+        <w:tab/>
+      </w:r>
+      <w:r>
+        <w:tab/>
+        <w:t>None</w:t>
+      </w:r>
+    </w:p>
     <w:sectPr>
       <w:pgSz w:w="12240" w:h="15840"/>
       <w:pgMar w:top="1440" w:right="1440" w:bottom="1440" w:left="1440" w:header="720" w:footer="720" w:gutter="0"/>
@@ -2160,6 +5644,92 @@
 <file path=word/numbering.xml><?xml version="1.0" encoding="utf-8"?>
 <w:numbering xmlns:wpc="http://schemas.microsoft.com/office/word/2010/wordprocessingCanvas" xmlns:cx="http://schemas.microsoft.com/office/drawing/2014/chartex" xmlns:cx1="http://schemas.microsoft.com/office/drawing/2015/9/8/chartex" xmlns:cx2="http://schemas.microsoft.com/office/drawing/2015/10/21/chartex" xmlns:cx3="http://schemas.microsoft.com/office/drawing/2016/5/9/chartex" xmlns:cx4="http://schemas.microsoft.com/office/drawing/2016/5/10/chartex" xmlns:cx5="http://schemas.microsoft.com/office/drawing/2016/5/11/chartex" xmlns:cx6="http://schemas.microsoft.com/office/drawing/2016/5/12/chartex" xmlns:cx7="http://schemas.microsoft.com/office/drawing/2016/5/13/chartex" xmlns:cx8="http://schemas.microsoft.com/office/drawing/2016/5/14/chartex" xmlns:mc="http://schemas.openxmlformats.org/markup-compatibility/2006" xmlns:aink="http://schemas.microsoft.com/office/drawing/2016/ink" xmlns:am3d="http://schemas.microsoft.com/office/drawing/2017/model3d" xmlns:o="urn:schemas-microsoft-com:office:office" xmlns:oel="http://schemas.microsoft.com/office/2019/extlst" xmlns:r="http://schemas.openxmlformats.org/officeDocument/2006/relationships" xmlns:m="http://schemas.openxmlformats.org/officeDocument/2006/math" xmlns:v="urn:schemas-microsoft-com:vml" xmlns:wp14="http://schemas.microsoft.com/office/word/2010/wordprocessingDrawing" xmlns:wp="http://schemas.openxmlformats.org/drawingml/2006/wordprocessingDrawing" xmlns:w10="urn:schemas-microsoft-com:office:word" xmlns:w="http://schemas.openxmlformats.org/wordprocessingml/2006/main" xmlns:w14="http://schemas.microsoft.com/office/word/2010/wordml" xmlns:w15="http://schemas.microsoft.com/office/word/2012/wordml" xmlns:w16cex="http://schemas.microsoft.com/office/word/2018/wordml/cex" xmlns:w16cid="http://schemas.microsoft.com/office/word/2016/wordml/cid" xmlns:w16="http://schemas.microsoft.com/office/word/2018/wordml" xmlns:w16du="http://schemas.microsoft.com/office/word/2023/wordml/word16du" xmlns:w16sdtdh="http://schemas.microsoft.com/office/word/2020/wordml/sdtdatahash" xmlns:w16se="http://schemas.microsoft.com/office/word/2015/wordml/symex" xmlns:wpg="http://schemas.microsoft.com/office/word/2010/wordprocessingGroup" xmlns:wpi="http://schemas.microsoft.com/office/word/2010/wordprocessingInk" xmlns:wne="http://schemas.microsoft.com/office/word/2006/wordml" xmlns:wps="http://schemas.microsoft.com/office/word/2010/wordprocessingShape" mc:Ignorable="w14 w15 w16se w16cid w16 w16cex w16sdtdh w16du wp14">
   <w:abstractNum w:abstractNumId="0" w15:restartNumberingAfterBreak="0">
+    <w:nsid w:val="0A7D1E41"/>
+    <w:multiLevelType w:val="hybridMultilevel"/>
+    <w:tmpl w:val="0FD60B9A"/>
+    <w:lvl w:ilvl="0" w:tplc="04090017">
+      <w:start w:val="1"/>
+      <w:numFmt w:val="lowerLetter"/>
+      <w:lvlText w:val="%1)"/>
+      <w:lvlJc w:val="left"/>
+      <w:pPr>
+        <w:ind w:left="1440" w:hanging="360"/>
+      </w:pPr>
+    </w:lvl>
+    <w:lvl w:ilvl="1" w:tplc="04090019" w:tentative="1">
+      <w:start w:val="1"/>
+      <w:numFmt w:val="lowerLetter"/>
+      <w:lvlText w:val="%2."/>
+      <w:lvlJc w:val="left"/>
+      <w:pPr>
+        <w:ind w:left="2160" w:hanging="360"/>
+      </w:pPr>
+    </w:lvl>
+    <w:lvl w:ilvl="2" w:tplc="0409001B" w:tentative="1">
+      <w:start w:val="1"/>
+      <w:numFmt w:val="lowerRoman"/>
+      <w:lvlText w:val="%3."/>
+      <w:lvlJc w:val="right"/>
+      <w:pPr>
+        <w:ind w:left="2880" w:hanging="180"/>
+      </w:pPr>
+    </w:lvl>
+    <w:lvl w:ilvl="3" w:tplc="0409000F" w:tentative="1">
+      <w:start w:val="1"/>
+      <w:numFmt w:val="decimal"/>
+      <w:lvlText w:val="%4."/>
+      <w:lvlJc w:val="left"/>
+      <w:pPr>
+        <w:ind w:left="3600" w:hanging="360"/>
+      </w:pPr>
+    </w:lvl>
+    <w:lvl w:ilvl="4" w:tplc="04090019" w:tentative="1">
+      <w:start w:val="1"/>
+      <w:numFmt w:val="lowerLetter"/>
+      <w:lvlText w:val="%5."/>
+      <w:lvlJc w:val="left"/>
+      <w:pPr>
+        <w:ind w:left="4320" w:hanging="360"/>
+      </w:pPr>
+    </w:lvl>
+    <w:lvl w:ilvl="5" w:tplc="0409001B" w:tentative="1">
+      <w:start w:val="1"/>
+      <w:numFmt w:val="lowerRoman"/>
+      <w:lvlText w:val="%6."/>
+      <w:lvlJc w:val="right"/>
+      <w:pPr>
+        <w:ind w:left="5040" w:hanging="180"/>
+      </w:pPr>
+    </w:lvl>
+    <w:lvl w:ilvl="6" w:tplc="0409000F" w:tentative="1">
+      <w:start w:val="1"/>
+      <w:numFmt w:val="decimal"/>
+      <w:lvlText w:val="%7."/>
+      <w:lvlJc w:val="left"/>
+      <w:pPr>
+        <w:ind w:left="5760" w:hanging="360"/>
+      </w:pPr>
+    </w:lvl>
+    <w:lvl w:ilvl="7" w:tplc="04090019" w:tentative="1">
+      <w:start w:val="1"/>
+      <w:numFmt w:val="lowerLetter"/>
+      <w:lvlText w:val="%8."/>
+      <w:lvlJc w:val="left"/>
+      <w:pPr>
+        <w:ind w:left="6480" w:hanging="360"/>
+      </w:pPr>
+    </w:lvl>
+    <w:lvl w:ilvl="8" w:tplc="0409001B" w:tentative="1">
+      <w:start w:val="1"/>
+      <w:numFmt w:val="lowerRoman"/>
+      <w:lvlText w:val="%9."/>
+      <w:lvlJc w:val="right"/>
+      <w:pPr>
+        <w:ind w:left="7200" w:hanging="180"/>
+      </w:pPr>
+    </w:lvl>
+  </w:abstractNum>
+  <w:abstractNum w:abstractNumId="1" w15:restartNumberingAfterBreak="0">
     <w:nsid w:val="13EE42CB"/>
     <w:multiLevelType w:val="hybridMultilevel"/>
     <w:tmpl w:val="30DE188E"/>
@@ -2272,7 +5842,7 @@
       </w:rPr>
     </w:lvl>
   </w:abstractNum>
-  <w:abstractNum w:abstractNumId="1" w15:restartNumberingAfterBreak="0">
+  <w:abstractNum w:abstractNumId="2" w15:restartNumberingAfterBreak="0">
     <w:nsid w:val="25CA6BE0"/>
     <w:multiLevelType w:val="hybridMultilevel"/>
     <w:tmpl w:val="417C990E"/>
@@ -2361,7 +5931,96 @@
       </w:pPr>
     </w:lvl>
   </w:abstractNum>
-  <w:abstractNum w:abstractNumId="2" w15:restartNumberingAfterBreak="0">
+  <w:abstractNum w:abstractNumId="3" w15:restartNumberingAfterBreak="0">
+    <w:nsid w:val="2D6942EF"/>
+    <w:multiLevelType w:val="hybridMultilevel"/>
+    <w:tmpl w:val="146CF044"/>
+    <w:lvl w:ilvl="0" w:tplc="FFFFFFFF">
+      <w:start w:val="1"/>
+      <w:numFmt w:val="decimal"/>
+      <w:lvlText w:val="%1."/>
+      <w:lvlJc w:val="left"/>
+      <w:pPr>
+        <w:ind w:left="720" w:hanging="360"/>
+      </w:pPr>
+      <w:rPr>
+        <w:rFonts w:hint="default"/>
+      </w:rPr>
+    </w:lvl>
+    <w:lvl w:ilvl="1" w:tplc="FFFFFFFF" w:tentative="1">
+      <w:start w:val="1"/>
+      <w:numFmt w:val="lowerLetter"/>
+      <w:lvlText w:val="%2."/>
+      <w:lvlJc w:val="left"/>
+      <w:pPr>
+        <w:ind w:left="1440" w:hanging="360"/>
+      </w:pPr>
+    </w:lvl>
+    <w:lvl w:ilvl="2" w:tplc="FFFFFFFF" w:tentative="1">
+      <w:start w:val="1"/>
+      <w:numFmt w:val="lowerRoman"/>
+      <w:lvlText w:val="%3."/>
+      <w:lvlJc w:val="right"/>
+      <w:pPr>
+        <w:ind w:left="2160" w:hanging="180"/>
+      </w:pPr>
+    </w:lvl>
+    <w:lvl w:ilvl="3" w:tplc="FFFFFFFF" w:tentative="1">
+      <w:start w:val="1"/>
+      <w:numFmt w:val="decimal"/>
+      <w:lvlText w:val="%4."/>
+      <w:lvlJc w:val="left"/>
+      <w:pPr>
+        <w:ind w:left="2880" w:hanging="360"/>
+      </w:pPr>
+    </w:lvl>
+    <w:lvl w:ilvl="4" w:tplc="FFFFFFFF" w:tentative="1">
+      <w:start w:val="1"/>
+      <w:numFmt w:val="lowerLetter"/>
+      <w:lvlText w:val="%5."/>
+      <w:lvlJc w:val="left"/>
+      <w:pPr>
+        <w:ind w:left="3600" w:hanging="360"/>
+      </w:pPr>
+    </w:lvl>
+    <w:lvl w:ilvl="5" w:tplc="FFFFFFFF" w:tentative="1">
+      <w:start w:val="1"/>
+      <w:numFmt w:val="lowerRoman"/>
+      <w:lvlText w:val="%6."/>
+      <w:lvlJc w:val="right"/>
+      <w:pPr>
+        <w:ind w:left="4320" w:hanging="180"/>
+      </w:pPr>
+    </w:lvl>
+    <w:lvl w:ilvl="6" w:tplc="FFFFFFFF" w:tentative="1">
+      <w:start w:val="1"/>
+      <w:numFmt w:val="decimal"/>
+      <w:lvlText w:val="%7."/>
+      <w:lvlJc w:val="left"/>
+      <w:pPr>
+        <w:ind w:left="5040" w:hanging="360"/>
+      </w:pPr>
+    </w:lvl>
+    <w:lvl w:ilvl="7" w:tplc="FFFFFFFF" w:tentative="1">
+      <w:start w:val="1"/>
+      <w:numFmt w:val="lowerLetter"/>
+      <w:lvlText w:val="%8."/>
+      <w:lvlJc w:val="left"/>
+      <w:pPr>
+        <w:ind w:left="5760" w:hanging="360"/>
+      </w:pPr>
+    </w:lvl>
+    <w:lvl w:ilvl="8" w:tplc="FFFFFFFF" w:tentative="1">
+      <w:start w:val="1"/>
+      <w:numFmt w:val="lowerRoman"/>
+      <w:lvlText w:val="%9."/>
+      <w:lvlJc w:val="right"/>
+      <w:pPr>
+        <w:ind w:left="6480" w:hanging="180"/>
+      </w:pPr>
+    </w:lvl>
+  </w:abstractNum>
+  <w:abstractNum w:abstractNumId="4" w15:restartNumberingAfterBreak="0">
     <w:nsid w:val="39D55542"/>
     <w:multiLevelType w:val="hybridMultilevel"/>
     <w:tmpl w:val="146CF044"/>
@@ -2450,17 +6109,17 @@
       </w:pPr>
     </w:lvl>
   </w:abstractNum>
-  <w:abstractNum w:abstractNumId="3" w15:restartNumberingAfterBreak="0">
-    <w:nsid w:val="736F3583"/>
+  <w:abstractNum w:abstractNumId="5" w15:restartNumberingAfterBreak="0">
+    <w:nsid w:val="3F7B1A5C"/>
     <w:multiLevelType w:val="hybridMultilevel"/>
-    <w:tmpl w:val="9F8A0204"/>
-    <w:lvl w:ilvl="0" w:tplc="04090015">
+    <w:tmpl w:val="5F0CD964"/>
+    <w:lvl w:ilvl="0" w:tplc="67B4EC06">
       <w:start w:val="1"/>
-      <w:numFmt w:val="upperLetter"/>
+      <w:numFmt w:val="lowerLetter"/>
       <w:lvlText w:val="%1."/>
       <w:lvlJc w:val="left"/>
       <w:pPr>
-        <w:ind w:left="360" w:hanging="360"/>
+        <w:ind w:left="1080" w:hanging="360"/>
       </w:pPr>
       <w:rPr>
         <w:rFonts w:hint="default"/>
@@ -2472,7 +6131,7 @@
       <w:lvlText w:val="%2."/>
       <w:lvlJc w:val="left"/>
       <w:pPr>
-        <w:ind w:left="1080" w:hanging="360"/>
+        <w:ind w:left="1800" w:hanging="360"/>
       </w:pPr>
     </w:lvl>
     <w:lvl w:ilvl="2" w:tplc="0409001B" w:tentative="1">
@@ -2481,7 +6140,7 @@
       <w:lvlText w:val="%3."/>
       <w:lvlJc w:val="right"/>
       <w:pPr>
-        <w:ind w:left="1800" w:hanging="180"/>
+        <w:ind w:left="2520" w:hanging="180"/>
       </w:pPr>
     </w:lvl>
     <w:lvl w:ilvl="3" w:tplc="0409000F" w:tentative="1">
@@ -2490,7 +6149,7 @@
       <w:lvlText w:val="%4."/>
       <w:lvlJc w:val="left"/>
       <w:pPr>
-        <w:ind w:left="2520" w:hanging="360"/>
+        <w:ind w:left="3240" w:hanging="360"/>
       </w:pPr>
     </w:lvl>
     <w:lvl w:ilvl="4" w:tplc="04090019" w:tentative="1">
@@ -2499,7 +6158,7 @@
       <w:lvlText w:val="%5."/>
       <w:lvlJc w:val="left"/>
       <w:pPr>
-        <w:ind w:left="3240" w:hanging="360"/>
+        <w:ind w:left="3960" w:hanging="360"/>
       </w:pPr>
     </w:lvl>
     <w:lvl w:ilvl="5" w:tplc="0409001B" w:tentative="1">
@@ -2508,7 +6167,7 @@
       <w:lvlText w:val="%6."/>
       <w:lvlJc w:val="right"/>
       <w:pPr>
-        <w:ind w:left="3960" w:hanging="180"/>
+        <w:ind w:left="4680" w:hanging="180"/>
       </w:pPr>
     </w:lvl>
     <w:lvl w:ilvl="6" w:tplc="0409000F" w:tentative="1">
@@ -2517,7 +6176,7 @@
       <w:lvlText w:val="%7."/>
       <w:lvlJc w:val="left"/>
       <w:pPr>
-        <w:ind w:left="4680" w:hanging="360"/>
+        <w:ind w:left="5400" w:hanging="360"/>
       </w:pPr>
     </w:lvl>
     <w:lvl w:ilvl="7" w:tplc="04090019" w:tentative="1">
@@ -2526,7 +6185,7 @@
       <w:lvlText w:val="%8."/>
       <w:lvlJc w:val="left"/>
       <w:pPr>
-        <w:ind w:left="5400" w:hanging="360"/>
+        <w:ind w:left="6120" w:hanging="360"/>
       </w:pPr>
     </w:lvl>
     <w:lvl w:ilvl="8" w:tplc="0409001B" w:tentative="1">
@@ -2535,21 +6194,119 @@
       <w:lvlText w:val="%9."/>
       <w:lvlJc w:val="right"/>
       <w:pPr>
+        <w:ind w:left="6840" w:hanging="180"/>
+      </w:pPr>
+    </w:lvl>
+  </w:abstractNum>
+  <w:abstractNum w:abstractNumId="6" w15:restartNumberingAfterBreak="0">
+    <w:nsid w:val="736F3583"/>
+    <w:multiLevelType w:val="hybridMultilevel"/>
+    <w:tmpl w:val="9F8A0204"/>
+    <w:lvl w:ilvl="0" w:tplc="04090015">
+      <w:start w:val="1"/>
+      <w:numFmt w:val="upperLetter"/>
+      <w:lvlText w:val="%1."/>
+      <w:lvlJc w:val="left"/>
+      <w:pPr>
+        <w:ind w:left="360" w:hanging="360"/>
+      </w:pPr>
+      <w:rPr>
+        <w:rFonts w:hint="default"/>
+      </w:rPr>
+    </w:lvl>
+    <w:lvl w:ilvl="1" w:tplc="04090019" w:tentative="1">
+      <w:start w:val="1"/>
+      <w:numFmt w:val="lowerLetter"/>
+      <w:lvlText w:val="%2."/>
+      <w:lvlJc w:val="left"/>
+      <w:pPr>
+        <w:ind w:left="1080" w:hanging="360"/>
+      </w:pPr>
+    </w:lvl>
+    <w:lvl w:ilvl="2" w:tplc="0409001B" w:tentative="1">
+      <w:start w:val="1"/>
+      <w:numFmt w:val="lowerRoman"/>
+      <w:lvlText w:val="%3."/>
+      <w:lvlJc w:val="right"/>
+      <w:pPr>
+        <w:ind w:left="1800" w:hanging="180"/>
+      </w:pPr>
+    </w:lvl>
+    <w:lvl w:ilvl="3" w:tplc="0409000F" w:tentative="1">
+      <w:start w:val="1"/>
+      <w:numFmt w:val="decimal"/>
+      <w:lvlText w:val="%4."/>
+      <w:lvlJc w:val="left"/>
+      <w:pPr>
+        <w:ind w:left="2520" w:hanging="360"/>
+      </w:pPr>
+    </w:lvl>
+    <w:lvl w:ilvl="4" w:tplc="04090019" w:tentative="1">
+      <w:start w:val="1"/>
+      <w:numFmt w:val="lowerLetter"/>
+      <w:lvlText w:val="%5."/>
+      <w:lvlJc w:val="left"/>
+      <w:pPr>
+        <w:ind w:left="3240" w:hanging="360"/>
+      </w:pPr>
+    </w:lvl>
+    <w:lvl w:ilvl="5" w:tplc="0409001B" w:tentative="1">
+      <w:start w:val="1"/>
+      <w:numFmt w:val="lowerRoman"/>
+      <w:lvlText w:val="%6."/>
+      <w:lvlJc w:val="right"/>
+      <w:pPr>
+        <w:ind w:left="3960" w:hanging="180"/>
+      </w:pPr>
+    </w:lvl>
+    <w:lvl w:ilvl="6" w:tplc="0409000F" w:tentative="1">
+      <w:start w:val="1"/>
+      <w:numFmt w:val="decimal"/>
+      <w:lvlText w:val="%7."/>
+      <w:lvlJc w:val="left"/>
+      <w:pPr>
+        <w:ind w:left="4680" w:hanging="360"/>
+      </w:pPr>
+    </w:lvl>
+    <w:lvl w:ilvl="7" w:tplc="04090019" w:tentative="1">
+      <w:start w:val="1"/>
+      <w:numFmt w:val="lowerLetter"/>
+      <w:lvlText w:val="%8."/>
+      <w:lvlJc w:val="left"/>
+      <w:pPr>
+        <w:ind w:left="5400" w:hanging="360"/>
+      </w:pPr>
+    </w:lvl>
+    <w:lvl w:ilvl="8" w:tplc="0409001B" w:tentative="1">
+      <w:start w:val="1"/>
+      <w:numFmt w:val="lowerRoman"/>
+      <w:lvlText w:val="%9."/>
+      <w:lvlJc w:val="right"/>
+      <w:pPr>
         <w:ind w:left="6120" w:hanging="180"/>
       </w:pPr>
     </w:lvl>
   </w:abstractNum>
   <w:num w:numId="1" w16cid:durableId="1080059515">
-    <w:abstractNumId w:val="3"/>
+    <w:abstractNumId w:val="6"/>
   </w:num>
   <w:num w:numId="2" w16cid:durableId="2133286321">
+    <w:abstractNumId w:val="1"/>
+  </w:num>
+  <w:num w:numId="3" w16cid:durableId="1819616058">
+    <w:abstractNumId w:val="2"/>
+  </w:num>
+  <w:num w:numId="4" w16cid:durableId="53937952">
+    <w:abstractNumId w:val="4"/>
+  </w:num>
+  <w:num w:numId="5" w16cid:durableId="73168141">
+    <w:abstractNumId w:val="5"/>
+  </w:num>
+  <w:num w:numId="6" w16cid:durableId="1290741909">
     <w:abstractNumId w:val="0"/>
   </w:num>
-  <w:num w:numId="3" w16cid:durableId="1819616058">
-    <w:abstractNumId w:val="1"/>
-  </w:num>
-  <w:num w:numId="4" w16cid:durableId="53937952">
-    <w:abstractNumId w:val="2"/>
+  <w:num w:numId="7" w16cid:durableId="243957300">
+    <w:abstractNumId w:val="3"/>
   </w:num>
 </w:numbering>
 </file>
@@ -3478,6 +7235,18 @@
       <w:u w:val="single"/>
     </w:rPr>
   </w:style>
+  <w:style w:type="character" w:styleId="UnresolvedMention">
+    <w:name w:val="Unresolved Mention"/>
+    <w:basedOn w:val="DefaultParagraphFont"/>
+    <w:uiPriority w:val="99"/>
+    <w:semiHidden/>
+    <w:unhideWhenUsed/>
+    <w:rsid w:val="006007D9"/>
+    <w:rPr>
+      <w:color w:val="605E5C"/>
+      <w:shd w:val="clear" w:color="auto" w:fill="E1DFDD"/>
+    </w:rPr>
+  </w:style>
 </w:styles>
 </file>
 

</xml_diff>